<commit_message>
Update writeups for problems 3 and 4.
</commit_message>
<xml_diff>
--- a/HW5/math400_hw5_p3.docx
+++ b/HW5/math400_hw5_p3.docx
@@ -1,6 +1,6 @@
 
 <file path=word/document.xml><?xml version="1.0" encoding="utf-8"?>
-<w:document xmlns:wpc="http://schemas.microsoft.com/office/word/2010/wordprocessingCanvas" xmlns:mo="http://schemas.microsoft.com/office/mac/office/2008/main" xmlns:mc="http://schemas.openxmlformats.org/markup-compatibility/2006" xmlns:mv="urn:schemas-microsoft-com:mac:vml" xmlns:o="urn:schemas-microsoft-com:office:office" xmlns:r="http://schemas.openxmlformats.org/officeDocument/2006/relationships" xmlns:m="http://schemas.openxmlformats.org/officeDocument/2006/math" xmlns:v="urn:schemas-microsoft-com:vml" xmlns:wp14="http://schemas.microsoft.com/office/word/2010/wordprocessingDrawing" xmlns:wp="http://schemas.openxmlformats.org/drawingml/2006/wordprocessingDrawing" xmlns:w10="urn:schemas-microsoft-com:office:word" xmlns:w="http://schemas.openxmlformats.org/wordprocessingml/2006/main" xmlns:w14="http://schemas.microsoft.com/office/word/2010/wordml" xmlns:wpg="http://schemas.microsoft.com/office/word/2010/wordprocessingGroup" xmlns:wpi="http://schemas.microsoft.com/office/word/2010/wordprocessingInk" xmlns:wne="http://schemas.microsoft.com/office/word/2006/wordml" xmlns:wps="http://schemas.microsoft.com/office/word/2010/wordprocessingShape" mc:Ignorable="w14 wp14">
+<w:document xmlns:wpc="http://schemas.microsoft.com/office/word/2010/wordprocessingCanvas" xmlns:cx="http://schemas.microsoft.com/office/drawing/2014/chartex" xmlns:cx1="http://schemas.microsoft.com/office/drawing/2015/9/8/chartex" xmlns:mc="http://schemas.openxmlformats.org/markup-compatibility/2006" xmlns:o="urn:schemas-microsoft-com:office:office" xmlns:r="http://schemas.openxmlformats.org/officeDocument/2006/relationships" xmlns:m="http://schemas.openxmlformats.org/officeDocument/2006/math" xmlns:v="urn:schemas-microsoft-com:vml" xmlns:wp14="http://schemas.microsoft.com/office/word/2010/wordprocessingDrawing" xmlns:wp="http://schemas.openxmlformats.org/drawingml/2006/wordprocessingDrawing" xmlns:w10="urn:schemas-microsoft-com:office:word" xmlns:w="http://schemas.openxmlformats.org/wordprocessingml/2006/main" xmlns:w14="http://schemas.microsoft.com/office/word/2010/wordml" xmlns:w15="http://schemas.microsoft.com/office/word/2012/wordml" xmlns:w16se="http://schemas.microsoft.com/office/word/2015/wordml/symex" xmlns:wpg="http://schemas.microsoft.com/office/word/2010/wordprocessingGroup" xmlns:wpi="http://schemas.microsoft.com/office/word/2010/wordprocessingInk" xmlns:wne="http://schemas.microsoft.com/office/word/2006/wordml" xmlns:wps="http://schemas.microsoft.com/office/word/2010/wordprocessingShape" mc:Ignorable="w14 w15 w16se wp14">
   <w:body>
     <w:p>
       <w:pPr>
@@ -1127,19 +1127,11 @@
                           </m:r>
                         </m:sup>
                         <m:e>
-                          <w:proofErr w:type="gramStart"/>
-                          <m:r>
-                            <w:rPr>
-                              <w:rFonts w:ascii="Cambria Math" w:hAnsi="Cambria Math"/>
-                            </w:rPr>
-                            <m:t>f(</m:t>
-                          </m:r>
-                          <w:proofErr w:type="gramEnd"/>
-                          <m:r>
-                            <w:rPr>
-                              <w:rFonts w:ascii="Cambria Math" w:hAnsi="Cambria Math"/>
-                            </w:rPr>
-                            <m:t>x)</m:t>
+                          <m:r>
+                            <w:rPr>
+                              <w:rFonts w:ascii="Cambria Math" w:hAnsi="Cambria Math"/>
+                            </w:rPr>
+                            <m:t>f(x)</m:t>
                           </m:r>
                           <m:sSub>
                             <m:sSubPr>
@@ -1354,14 +1346,7 @@
       </w:pPr>
       <w:r>
         <w:br/>
-      </w:r>
-      <w:proofErr w:type="gramStart"/>
-      <w:r>
-        <w:t>to</w:t>
-      </w:r>
-      <w:proofErr w:type="gramEnd"/>
-      <w:r>
-        <w:t xml:space="preserve"> find the coefficients, where </w:t>
+        <w:t xml:space="preserve">to find the coefficients, where </w:t>
       </w:r>
       <m:oMath>
         <m:sSub>
@@ -1396,7 +1381,6 @@
       <w:r>
         <w:t xml:space="preserve">is the </w:t>
       </w:r>
-      <w:proofErr w:type="spellStart"/>
       <w:r>
         <w:rPr>
           <w:i/>
@@ -1410,16 +1394,7 @@
           <w:iCs/>
           <w:vertAlign w:val="superscript"/>
         </w:rPr>
-        <w:t>th</w:t>
-      </w:r>
-      <w:proofErr w:type="spellEnd"/>
-      <w:r>
-        <w:rPr>
-          <w:i/>
-          <w:iCs/>
-          <w:vertAlign w:val="superscript"/>
-        </w:rPr>
-        <w:t xml:space="preserve"> </w:t>
+        <w:t xml:space="preserve">th </w:t>
       </w:r>
       <w:r>
         <w:t>Legendre polynomial..  Since we are using the Legendre polynomials as the set to form the least squares polynomial, the polynomials will be of the form</w:t>
@@ -1723,19 +1698,11 @@
             </m:ctrlPr>
           </m:fPr>
           <m:num>
-            <w:proofErr w:type="gramStart"/>
             <m:r>
               <w:rPr>
                 <w:rFonts w:ascii="Cambria Math" w:hAnsi="Cambria Math"/>
               </w:rPr>
-              <m:t>⟨f(</m:t>
-            </m:r>
-            <w:proofErr w:type="gramEnd"/>
-            <m:r>
-              <w:rPr>
-                <w:rFonts w:ascii="Cambria Math" w:hAnsi="Cambria Math"/>
-              </w:rPr>
-              <m:t>x),</m:t>
+              <m:t>⟨f(x),</m:t>
             </m:r>
             <m:sSub>
               <m:sSubPr>
@@ -1855,7 +1822,13 @@
       </w:r>
       <w:r>
         <w:br/>
-        <w:t>the results of which are shown in table 2.</w:t>
+        <w:t>the resul</w:t>
+      </w:r>
+      <w:r>
+        <w:t>ts of which are shown in table 1</w:t>
+      </w:r>
+      <w:r>
+        <w:t>.</w:t>
       </w:r>
       <w:r>
         <w:br/>
@@ -1884,17 +1857,16 @@
             <w:pPr>
               <w:pStyle w:val="Standard"/>
               <w:rPr>
+                <w:rFonts w:hint="eastAsia"/>
                 <w:b/>
               </w:rPr>
             </w:pPr>
-            <w:proofErr w:type="gramStart"/>
             <w:r>
               <w:rPr>
                 <w:b/>
               </w:rPr>
               <w:t>k</w:t>
             </w:r>
-            <w:proofErr w:type="gramEnd"/>
           </w:p>
         </w:tc>
         <w:tc>
@@ -1905,6 +1877,7 @@
             <w:pPr>
               <w:pStyle w:val="Standard"/>
               <w:rPr>
+                <w:rFonts w:hint="eastAsia"/>
                 <w:b/>
               </w:rPr>
             </w:pPr>
@@ -1912,21 +1885,7 @@
               <w:rPr>
                 <w:b/>
               </w:rPr>
-              <w:t xml:space="preserve"> </w:t>
-            </w:r>
-            <w:proofErr w:type="gramStart"/>
-            <w:r>
-              <w:rPr>
-                <w:b/>
-              </w:rPr>
-              <w:t>k</w:t>
-            </w:r>
-            <w:proofErr w:type="gramEnd"/>
-            <w:r>
-              <w:rPr>
-                <w:b/>
-              </w:rPr>
-              <w:t>’th Degree Coefficient</w:t>
+              <w:t xml:space="preserve"> k’th Degree Coefficient</w:t>
             </w:r>
           </w:p>
         </w:tc>
@@ -1939,6 +1898,9 @@
           <w:p>
             <w:pPr>
               <w:pStyle w:val="Standard"/>
+              <w:rPr>
+                <w:rFonts w:hint="eastAsia"/>
+              </w:rPr>
             </w:pPr>
             <w:r>
               <w:t>0</w:t>
@@ -1952,6 +1914,9 @@
           <w:p>
             <w:pPr>
               <w:pStyle w:val="Standard"/>
+              <w:rPr>
+                <w:rFonts w:hint="eastAsia"/>
+              </w:rPr>
             </w:pPr>
             <w:r>
               <w:t>0.25</w:t>
@@ -1967,6 +1932,9 @@
           <w:p>
             <w:pPr>
               <w:pStyle w:val="Standard"/>
+              <w:rPr>
+                <w:rFonts w:hint="eastAsia"/>
+              </w:rPr>
             </w:pPr>
             <w:r>
               <w:t>1</w:t>
@@ -1980,6 +1948,9 @@
           <w:p>
             <w:pPr>
               <w:pStyle w:val="Standard"/>
+              <w:rPr>
+                <w:rFonts w:hint="eastAsia"/>
+              </w:rPr>
             </w:pPr>
             <w:r>
               <w:t>0.0</w:t>
@@ -1995,6 +1966,9 @@
           <w:p>
             <w:pPr>
               <w:pStyle w:val="Standard"/>
+              <w:rPr>
+                <w:rFonts w:hint="eastAsia"/>
+              </w:rPr>
             </w:pPr>
             <w:r>
               <w:t>2</w:t>
@@ -2008,6 +1982,9 @@
           <w:p>
             <w:pPr>
               <w:pStyle w:val="Standard"/>
+              <w:rPr>
+                <w:rFonts w:hint="eastAsia"/>
+              </w:rPr>
             </w:pPr>
             <w:r>
               <w:rPr>
@@ -2026,6 +2003,9 @@
           <w:p>
             <w:pPr>
               <w:pStyle w:val="Standard"/>
+              <w:rPr>
+                <w:rFonts w:hint="eastAsia"/>
+              </w:rPr>
             </w:pPr>
             <w:r>
               <w:t>3</w:t>
@@ -2039,6 +2019,9 @@
           <w:p>
             <w:pPr>
               <w:pStyle w:val="Standard"/>
+              <w:rPr>
+                <w:rFonts w:hint="eastAsia"/>
+              </w:rPr>
             </w:pPr>
             <w:r>
               <w:t>0.0</w:t>
@@ -2054,6 +2037,9 @@
           <w:p>
             <w:pPr>
               <w:pStyle w:val="Standard"/>
+              <w:rPr>
+                <w:rFonts w:hint="eastAsia"/>
+              </w:rPr>
             </w:pPr>
             <w:r>
               <w:t>4</w:t>
@@ -2094,15 +2080,14 @@
           <w:sz w:val="20"/>
           <w:szCs w:val="20"/>
         </w:rPr>
-        <w:t xml:space="preserve">Table 2.  The </w:t>
-      </w:r>
-      <w:proofErr w:type="gramStart"/>
+        <w:t>Table 1</w:t>
+      </w:r>
       <w:r>
         <w:rPr>
           <w:sz w:val="20"/>
           <w:szCs w:val="20"/>
         </w:rPr>
-        <w:t xml:space="preserve">coefficients of the </w:t>
+        <w:t xml:space="preserve">.  The coefficients of the </w:t>
       </w:r>
       <w:r>
         <w:rPr>
@@ -2126,15 +2111,7 @@
           <w:sz w:val="20"/>
           <w:szCs w:val="20"/>
         </w:rPr>
-        <w:t xml:space="preserve"> degree least squares</w:t>
-      </w:r>
-      <w:proofErr w:type="gramEnd"/>
-      <w:r>
-        <w:rPr>
-          <w:sz w:val="20"/>
-          <w:szCs w:val="20"/>
-        </w:rPr>
-        <w:t xml:space="preserve"> polynomial for the given data.</w:t>
+        <w:t xml:space="preserve"> degree least squares polynomial for the given data.</w:t>
       </w:r>
       <w:r>
         <w:br/>
@@ -2151,13 +2128,16 @@
         </w:rPr>
       </w:pPr>
       <w:r>
-        <w:t>As expected from the nature of polynomials, the approximating functions are only reliable on [-1, 1] (Figure 2).  Outside of this interval, the polynomials venture off into infinity.  This makes polynomial approximation function</w:t>
-      </w:r>
-      <w:r>
-        <w:t>s a bad choice for approximating</w:t>
+        <w:t>As expected from the nature of polynomials, the approximating functions are only reliable on [-1, 1] (Figure 2).  Outside of</w:t>
       </w:r>
       <w:bookmarkStart w:id="0" w:name="_GoBack"/>
       <w:bookmarkEnd w:id="0"/>
+      <w:r>
+        <w:t xml:space="preserve"> this interval, the polynomials venture off into infinity.  This makes polynomial approximation function</w:t>
+      </w:r>
+      <w:r>
+        <w:t>s a bad choice for approximating</w:t>
+      </w:r>
       <w:r>
         <w:t xml:space="preserve"> periodic functions.</w:t>
       </w:r>
@@ -2280,7 +2260,7 @@
                     </pic:cNvPicPr>
                   </pic:nvPicPr>
                   <pic:blipFill rotWithShape="1">
-                    <a:blip r:embed="rId7" cstate="print">
+                    <a:blip r:embed="rId6" cstate="print">
                       <a:extLst>
                         <a:ext uri="{28A0092B-C50C-407E-A947-70E740481C1C}">
                           <a14:useLocalDpi xmlns:a14="http://schemas.microsoft.com/office/drawing/2010/main" val="0"/>
@@ -2304,7 +2284,7 @@
                     </a:ln>
                     <a:extLst>
                       <a:ext uri="{53640926-AAD7-44d8-BBD7-CCE9431645EC}">
-                        <a14:shadowObscured xmlns:a14="http://schemas.microsoft.com/office/drawing/2010/main"/>
+                        <a14:shadowObscured xmlns:a14="http://schemas.microsoft.com/office/drawing/2010/main" xmlns:w="http://schemas.openxmlformats.org/wordprocessingml/2006/main" xmlns:w10="urn:schemas-microsoft-com:office:word" xmlns:v="urn:schemas-microsoft-com:vml" xmlns:o="urn:schemas-microsoft-com:office:office" xmlns:mv="urn:schemas-microsoft-com:mac:vml" xmlns:mo="http://schemas.microsoft.com/office/mac/office/2008/main" xmlns=""/>
                       </a:ext>
                     </a:extLst>
                   </pic:spPr>
@@ -2377,6 +2357,9 @@
     <w:p>
       <w:pPr>
         <w:pStyle w:val="Standard"/>
+        <w:rPr>
+          <w:rFonts w:hint="eastAsia"/>
+        </w:rPr>
       </w:pPr>
     </w:p>
     <w:p>
@@ -2409,7 +2392,7 @@
                     </pic:cNvPicPr>
                   </pic:nvPicPr>
                   <pic:blipFill rotWithShape="1">
-                    <a:blip r:embed="rId8" cstate="print">
+                    <a:blip r:embed="rId7" cstate="print">
                       <a:extLst>
                         <a:ext uri="{28A0092B-C50C-407E-A947-70E740481C1C}">
                           <a14:useLocalDpi xmlns:a14="http://schemas.microsoft.com/office/drawing/2010/main" val="0"/>
@@ -2433,7 +2416,7 @@
                     </a:ln>
                     <a:extLst>
                       <a:ext uri="{53640926-AAD7-44d8-BBD7-CCE9431645EC}">
-                        <a14:shadowObscured xmlns:a14="http://schemas.microsoft.com/office/drawing/2010/main"/>
+                        <a14:shadowObscured xmlns:a14="http://schemas.microsoft.com/office/drawing/2010/main" xmlns:w="http://schemas.openxmlformats.org/wordprocessingml/2006/main" xmlns:w10="urn:schemas-microsoft-com:office:word" xmlns:v="urn:schemas-microsoft-com:vml" xmlns:o="urn:schemas-microsoft-com:office:office" xmlns:mv="urn:schemas-microsoft-com:mac:vml" xmlns:mo="http://schemas.microsoft.com/office/mac/office/2008/main" xmlns=""/>
                       </a:ext>
                     </a:extLst>
                   </pic:spPr>
@@ -2475,7 +2458,7 @@
 </file>
 
 <file path=word/endnotes.xml><?xml version="1.0" encoding="utf-8"?>
-<w:endnotes xmlns:wpc="http://schemas.microsoft.com/office/word/2010/wordprocessingCanvas" xmlns:mo="http://schemas.microsoft.com/office/mac/office/2008/main" xmlns:mc="http://schemas.openxmlformats.org/markup-compatibility/2006" xmlns:mv="urn:schemas-microsoft-com:mac:vml" xmlns:o="urn:schemas-microsoft-com:office:office" xmlns:r="http://schemas.openxmlformats.org/officeDocument/2006/relationships" xmlns:m="http://schemas.openxmlformats.org/officeDocument/2006/math" xmlns:v="urn:schemas-microsoft-com:vml" xmlns:wp14="http://schemas.microsoft.com/office/word/2010/wordprocessingDrawing" xmlns:wp="http://schemas.openxmlformats.org/drawingml/2006/wordprocessingDrawing" xmlns:w10="urn:schemas-microsoft-com:office:word" xmlns:w="http://schemas.openxmlformats.org/wordprocessingml/2006/main" xmlns:w14="http://schemas.microsoft.com/office/word/2010/wordml" xmlns:wpg="http://schemas.microsoft.com/office/word/2010/wordprocessingGroup" xmlns:wpi="http://schemas.microsoft.com/office/word/2010/wordprocessingInk" xmlns:wne="http://schemas.microsoft.com/office/word/2006/wordml" xmlns:wps="http://schemas.microsoft.com/office/word/2010/wordprocessingShape" mc:Ignorable="w14 wp14">
+<w:endnotes xmlns:wpc="http://schemas.microsoft.com/office/word/2010/wordprocessingCanvas" xmlns:cx="http://schemas.microsoft.com/office/drawing/2014/chartex" xmlns:cx1="http://schemas.microsoft.com/office/drawing/2015/9/8/chartex" xmlns:mc="http://schemas.openxmlformats.org/markup-compatibility/2006" xmlns:o="urn:schemas-microsoft-com:office:office" xmlns:r="http://schemas.openxmlformats.org/officeDocument/2006/relationships" xmlns:m="http://schemas.openxmlformats.org/officeDocument/2006/math" xmlns:v="urn:schemas-microsoft-com:vml" xmlns:wp14="http://schemas.microsoft.com/office/word/2010/wordprocessingDrawing" xmlns:wp="http://schemas.openxmlformats.org/drawingml/2006/wordprocessingDrawing" xmlns:w10="urn:schemas-microsoft-com:office:word" xmlns:w="http://schemas.openxmlformats.org/wordprocessingml/2006/main" xmlns:w14="http://schemas.microsoft.com/office/word/2010/wordml" xmlns:w15="http://schemas.microsoft.com/office/word/2012/wordml" xmlns:w16se="http://schemas.microsoft.com/office/word/2015/wordml/symex" xmlns:wpg="http://schemas.microsoft.com/office/word/2010/wordprocessingGroup" xmlns:wpi="http://schemas.microsoft.com/office/word/2010/wordprocessingInk" xmlns:wne="http://schemas.microsoft.com/office/word/2006/wordml" xmlns:wps="http://schemas.microsoft.com/office/word/2010/wordprocessingShape" mc:Ignorable="w14 w15 w16se wp14">
   <w:endnote w:type="separator" w:id="-1">
     <w:p>
       <w:pPr>
@@ -2504,7 +2487,7 @@
 </file>
 
 <file path=word/footnotes.xml><?xml version="1.0" encoding="utf-8"?>
-<w:footnotes xmlns:wpc="http://schemas.microsoft.com/office/word/2010/wordprocessingCanvas" xmlns:mo="http://schemas.microsoft.com/office/mac/office/2008/main" xmlns:mc="http://schemas.openxmlformats.org/markup-compatibility/2006" xmlns:mv="urn:schemas-microsoft-com:mac:vml" xmlns:o="urn:schemas-microsoft-com:office:office" xmlns:r="http://schemas.openxmlformats.org/officeDocument/2006/relationships" xmlns:m="http://schemas.openxmlformats.org/officeDocument/2006/math" xmlns:v="urn:schemas-microsoft-com:vml" xmlns:wp14="http://schemas.microsoft.com/office/word/2010/wordprocessingDrawing" xmlns:wp="http://schemas.openxmlformats.org/drawingml/2006/wordprocessingDrawing" xmlns:w10="urn:schemas-microsoft-com:office:word" xmlns:w="http://schemas.openxmlformats.org/wordprocessingml/2006/main" xmlns:w14="http://schemas.microsoft.com/office/word/2010/wordml" xmlns:wpg="http://schemas.microsoft.com/office/word/2010/wordprocessingGroup" xmlns:wpi="http://schemas.microsoft.com/office/word/2010/wordprocessingInk" xmlns:wne="http://schemas.microsoft.com/office/word/2006/wordml" xmlns:wps="http://schemas.microsoft.com/office/word/2010/wordprocessingShape" mc:Ignorable="w14 wp14">
+<w:footnotes xmlns:wpc="http://schemas.microsoft.com/office/word/2010/wordprocessingCanvas" xmlns:cx="http://schemas.microsoft.com/office/drawing/2014/chartex" xmlns:cx1="http://schemas.microsoft.com/office/drawing/2015/9/8/chartex" xmlns:mc="http://schemas.openxmlformats.org/markup-compatibility/2006" xmlns:o="urn:schemas-microsoft-com:office:office" xmlns:r="http://schemas.openxmlformats.org/officeDocument/2006/relationships" xmlns:m="http://schemas.openxmlformats.org/officeDocument/2006/math" xmlns:v="urn:schemas-microsoft-com:vml" xmlns:wp14="http://schemas.microsoft.com/office/word/2010/wordprocessingDrawing" xmlns:wp="http://schemas.openxmlformats.org/drawingml/2006/wordprocessingDrawing" xmlns:w10="urn:schemas-microsoft-com:office:word" xmlns:w="http://schemas.openxmlformats.org/wordprocessingml/2006/main" xmlns:w14="http://schemas.microsoft.com/office/word/2010/wordml" xmlns:w15="http://schemas.microsoft.com/office/word/2012/wordml" xmlns:w16se="http://schemas.microsoft.com/office/word/2015/wordml/symex" xmlns:wpg="http://schemas.microsoft.com/office/word/2010/wordprocessingGroup" xmlns:wpi="http://schemas.microsoft.com/office/word/2010/wordprocessingInk" xmlns:wne="http://schemas.microsoft.com/office/word/2006/wordml" xmlns:wps="http://schemas.microsoft.com/office/word/2010/wordprocessingShape" mc:Ignorable="w14 w15 w16se wp14">
   <w:footnote w:type="separator" w:id="-1">
     <w:p>
       <w:pPr>
@@ -2536,7 +2519,7 @@
 </file>
 
 <file path=word/styles.xml><?xml version="1.0" encoding="utf-8"?>
-<w:styles xmlns:mc="http://schemas.openxmlformats.org/markup-compatibility/2006" xmlns:r="http://schemas.openxmlformats.org/officeDocument/2006/relationships" xmlns:w="http://schemas.openxmlformats.org/wordprocessingml/2006/main" xmlns:w14="http://schemas.microsoft.com/office/word/2010/wordml" mc:Ignorable="w14">
+<w:styles xmlns:mc="http://schemas.openxmlformats.org/markup-compatibility/2006" xmlns:r="http://schemas.openxmlformats.org/officeDocument/2006/relationships" xmlns:w="http://schemas.openxmlformats.org/wordprocessingml/2006/main" xmlns:w14="http://schemas.microsoft.com/office/word/2010/wordml" xmlns:w15="http://schemas.microsoft.com/office/word/2012/wordml" xmlns:w16se="http://schemas.microsoft.com/office/word/2015/wordml/symex" mc:Ignorable="w14 w15 w16se">
   <w:docDefaults>
     <w:rPrDefault>
       <w:rPr>
@@ -2555,153 +2538,369 @@
       </w:pPr>
     </w:pPrDefault>
   </w:docDefaults>
-  <w:latentStyles w:defLockedState="0" w:defUIPriority="99" w:defSemiHidden="1" w:defUnhideWhenUsed="1" w:defQFormat="0" w:count="276">
-    <w:lsdException w:name="Normal" w:semiHidden="0" w:uiPriority="0" w:unhideWhenUsed="0" w:qFormat="1"/>
-    <w:lsdException w:name="heading 1" w:semiHidden="0" w:uiPriority="9" w:unhideWhenUsed="0" w:qFormat="1"/>
-    <w:lsdException w:name="heading 2" w:uiPriority="9" w:qFormat="1"/>
-    <w:lsdException w:name="heading 3" w:uiPriority="9" w:qFormat="1"/>
-    <w:lsdException w:name="heading 4" w:uiPriority="9" w:qFormat="1"/>
-    <w:lsdException w:name="heading 5" w:uiPriority="9" w:qFormat="1"/>
-    <w:lsdException w:name="heading 6" w:uiPriority="9" w:qFormat="1"/>
-    <w:lsdException w:name="heading 7" w:uiPriority="9" w:qFormat="1"/>
-    <w:lsdException w:name="heading 8" w:uiPriority="9" w:qFormat="1"/>
-    <w:lsdException w:name="heading 9" w:uiPriority="9" w:qFormat="1"/>
-    <w:lsdException w:name="toc 1" w:uiPriority="39"/>
-    <w:lsdException w:name="toc 2" w:uiPriority="39"/>
-    <w:lsdException w:name="toc 3" w:uiPriority="39"/>
-    <w:lsdException w:name="toc 4" w:uiPriority="39"/>
-    <w:lsdException w:name="toc 5" w:uiPriority="39"/>
-    <w:lsdException w:name="toc 6" w:uiPriority="39"/>
-    <w:lsdException w:name="toc 7" w:uiPriority="39"/>
-    <w:lsdException w:name="toc 8" w:uiPriority="39"/>
-    <w:lsdException w:name="toc 9" w:uiPriority="39"/>
-    <w:lsdException w:name="caption" w:uiPriority="35" w:qFormat="1"/>
-    <w:lsdException w:name="Title" w:semiHidden="0" w:uiPriority="10" w:unhideWhenUsed="0" w:qFormat="1"/>
-    <w:lsdException w:name="Default Paragraph Font" w:uiPriority="1"/>
-    <w:lsdException w:name="Subtitle" w:semiHidden="0" w:uiPriority="11" w:unhideWhenUsed="0" w:qFormat="1"/>
-    <w:lsdException w:name="Strong" w:semiHidden="0" w:uiPriority="22" w:unhideWhenUsed="0" w:qFormat="1"/>
-    <w:lsdException w:name="Emphasis" w:semiHidden="0" w:uiPriority="20" w:unhideWhenUsed="0" w:qFormat="1"/>
-    <w:lsdException w:name="Table Grid" w:semiHidden="0" w:uiPriority="39" w:unhideWhenUsed="0"/>
-    <w:lsdException w:name="Note Level 1" w:semiHidden="0" w:unhideWhenUsed="0"/>
-    <w:lsdException w:name="Note Level 2" w:semiHidden="0" w:unhideWhenUsed="0"/>
-    <w:lsdException w:name="Note Level 3" w:semiHidden="0" w:unhideWhenUsed="0"/>
-    <w:lsdException w:name="Note Level 4" w:semiHidden="0" w:unhideWhenUsed="0"/>
-    <w:lsdException w:name="Note Level 5" w:semiHidden="0" w:unhideWhenUsed="0"/>
-    <w:lsdException w:name="Note Level 6" w:semiHidden="0" w:unhideWhenUsed="0"/>
-    <w:lsdException w:name="Note Level 7" w:semiHidden="0" w:unhideWhenUsed="0"/>
-    <w:lsdException w:name="Note Level 8" w:semiHidden="0" w:unhideWhenUsed="0"/>
-    <w:lsdException w:name="Note Level 9" w:semiHidden="0" w:unhideWhenUsed="0"/>
-    <w:lsdException w:name="Placeholder Text" w:unhideWhenUsed="0"/>
-    <w:lsdException w:name="No Spacing" w:semiHidden="0" w:uiPriority="1" w:unhideWhenUsed="0" w:qFormat="1"/>
-    <w:lsdException w:name="Light Shading" w:semiHidden="0" w:uiPriority="60" w:unhideWhenUsed="0"/>
-    <w:lsdException w:name="Light List" w:semiHidden="0" w:uiPriority="61" w:unhideWhenUsed="0"/>
-    <w:lsdException w:name="Light Grid" w:semiHidden="0" w:uiPriority="62" w:unhideWhenUsed="0"/>
-    <w:lsdException w:name="Medium Shading 1" w:semiHidden="0" w:uiPriority="63" w:unhideWhenUsed="0"/>
-    <w:lsdException w:name="Medium Shading 2" w:semiHidden="0" w:uiPriority="64" w:unhideWhenUsed="0"/>
-    <w:lsdException w:name="Medium List 1" w:semiHidden="0" w:uiPriority="65" w:unhideWhenUsed="0"/>
-    <w:lsdException w:name="Medium List 2" w:semiHidden="0" w:uiPriority="66" w:unhideWhenUsed="0"/>
-    <w:lsdException w:name="Medium Grid 1" w:semiHidden="0" w:uiPriority="67" w:unhideWhenUsed="0"/>
-    <w:lsdException w:name="Medium Grid 2" w:semiHidden="0" w:uiPriority="68" w:unhideWhenUsed="0"/>
-    <w:lsdException w:name="Medium Grid 3" w:semiHidden="0" w:uiPriority="69" w:unhideWhenUsed="0"/>
-    <w:lsdException w:name="Dark List" w:semiHidden="0" w:uiPriority="70" w:unhideWhenUsed="0"/>
-    <w:lsdException w:name="Colorful Shading" w:semiHidden="0" w:uiPriority="71" w:unhideWhenUsed="0"/>
-    <w:lsdException w:name="Colorful List" w:semiHidden="0" w:uiPriority="72" w:unhideWhenUsed="0"/>
-    <w:lsdException w:name="Colorful Grid" w:semiHidden="0" w:uiPriority="73" w:unhideWhenUsed="0"/>
-    <w:lsdException w:name="Light Shading Accent 1" w:semiHidden="0" w:uiPriority="60" w:unhideWhenUsed="0"/>
-    <w:lsdException w:name="Light List Accent 1" w:semiHidden="0" w:uiPriority="61" w:unhideWhenUsed="0"/>
-    <w:lsdException w:name="Light Grid Accent 1" w:semiHidden="0" w:uiPriority="62" w:unhideWhenUsed="0"/>
-    <w:lsdException w:name="Medium Shading 1 Accent 1" w:semiHidden="0" w:uiPriority="63" w:unhideWhenUsed="0"/>
-    <w:lsdException w:name="Medium Shading 2 Accent 1" w:semiHidden="0" w:uiPriority="64" w:unhideWhenUsed="0"/>
-    <w:lsdException w:name="Medium List 1 Accent 1" w:semiHidden="0" w:uiPriority="65" w:unhideWhenUsed="0"/>
-    <w:lsdException w:name="Revision" w:unhideWhenUsed="0"/>
-    <w:lsdException w:name="List Paragraph" w:semiHidden="0" w:uiPriority="34" w:unhideWhenUsed="0" w:qFormat="1"/>
-    <w:lsdException w:name="Quote" w:semiHidden="0" w:uiPriority="29" w:unhideWhenUsed="0" w:qFormat="1"/>
-    <w:lsdException w:name="Intense Quote" w:semiHidden="0" w:uiPriority="30" w:unhideWhenUsed="0" w:qFormat="1"/>
-    <w:lsdException w:name="Medium List 2 Accent 1" w:semiHidden="0" w:uiPriority="66" w:unhideWhenUsed="0"/>
-    <w:lsdException w:name="Medium Grid 1 Accent 1" w:semiHidden="0" w:uiPriority="67" w:unhideWhenUsed="0"/>
-    <w:lsdException w:name="Medium Grid 2 Accent 1" w:semiHidden="0" w:uiPriority="68" w:unhideWhenUsed="0"/>
-    <w:lsdException w:name="Medium Grid 3 Accent 1" w:semiHidden="0" w:uiPriority="69" w:unhideWhenUsed="0"/>
-    <w:lsdException w:name="Dark List Accent 1" w:semiHidden="0" w:uiPriority="70" w:unhideWhenUsed="0"/>
-    <w:lsdException w:name="Colorful Shading Accent 1" w:semiHidden="0" w:uiPriority="71" w:unhideWhenUsed="0"/>
-    <w:lsdException w:name="Colorful List Accent 1" w:semiHidden="0" w:uiPriority="72" w:unhideWhenUsed="0"/>
-    <w:lsdException w:name="Colorful Grid Accent 1" w:semiHidden="0" w:uiPriority="73" w:unhideWhenUsed="0"/>
-    <w:lsdException w:name="Light Shading Accent 2" w:semiHidden="0" w:uiPriority="60" w:unhideWhenUsed="0"/>
-    <w:lsdException w:name="Light List Accent 2" w:semiHidden="0" w:uiPriority="61" w:unhideWhenUsed="0"/>
-    <w:lsdException w:name="Light Grid Accent 2" w:semiHidden="0" w:uiPriority="62" w:unhideWhenUsed="0"/>
-    <w:lsdException w:name="Medium Shading 1 Accent 2" w:semiHidden="0" w:uiPriority="63" w:unhideWhenUsed="0"/>
-    <w:lsdException w:name="Medium Shading 2 Accent 2" w:semiHidden="0" w:uiPriority="64" w:unhideWhenUsed="0"/>
-    <w:lsdException w:name="Medium List 1 Accent 2" w:semiHidden="0" w:uiPriority="65" w:unhideWhenUsed="0"/>
-    <w:lsdException w:name="Medium List 2 Accent 2" w:semiHidden="0" w:uiPriority="66" w:unhideWhenUsed="0"/>
-    <w:lsdException w:name="Medium Grid 1 Accent 2" w:semiHidden="0" w:uiPriority="67" w:unhideWhenUsed="0"/>
-    <w:lsdException w:name="Medium Grid 2 Accent 2" w:semiHidden="0" w:uiPriority="68" w:unhideWhenUsed="0"/>
-    <w:lsdException w:name="Medium Grid 3 Accent 2" w:semiHidden="0" w:uiPriority="69" w:unhideWhenUsed="0"/>
-    <w:lsdException w:name="Dark List Accent 2" w:semiHidden="0" w:uiPriority="70" w:unhideWhenUsed="0"/>
-    <w:lsdException w:name="Colorful Shading Accent 2" w:semiHidden="0" w:uiPriority="71" w:unhideWhenUsed="0"/>
-    <w:lsdException w:name="Colorful List Accent 2" w:semiHidden="0" w:uiPriority="72" w:unhideWhenUsed="0"/>
-    <w:lsdException w:name="Colorful Grid Accent 2" w:semiHidden="0" w:uiPriority="73" w:unhideWhenUsed="0"/>
-    <w:lsdException w:name="Light Shading Accent 3" w:semiHidden="0" w:uiPriority="60" w:unhideWhenUsed="0"/>
-    <w:lsdException w:name="Light List Accent 3" w:semiHidden="0" w:uiPriority="61" w:unhideWhenUsed="0"/>
-    <w:lsdException w:name="Light Grid Accent 3" w:semiHidden="0" w:uiPriority="62" w:unhideWhenUsed="0"/>
-    <w:lsdException w:name="Medium Shading 1 Accent 3" w:semiHidden="0" w:uiPriority="63" w:unhideWhenUsed="0"/>
-    <w:lsdException w:name="Medium Shading 2 Accent 3" w:semiHidden="0" w:uiPriority="64" w:unhideWhenUsed="0"/>
-    <w:lsdException w:name="Medium List 1 Accent 3" w:semiHidden="0" w:uiPriority="65" w:unhideWhenUsed="0"/>
-    <w:lsdException w:name="Medium List 2 Accent 3" w:semiHidden="0" w:uiPriority="66" w:unhideWhenUsed="0"/>
-    <w:lsdException w:name="Medium Grid 1 Accent 3" w:semiHidden="0" w:uiPriority="67" w:unhideWhenUsed="0"/>
-    <w:lsdException w:name="Medium Grid 2 Accent 3" w:semiHidden="0" w:uiPriority="68" w:unhideWhenUsed="0"/>
-    <w:lsdException w:name="Medium Grid 3 Accent 3" w:semiHidden="0" w:uiPriority="69" w:unhideWhenUsed="0"/>
-    <w:lsdException w:name="Dark List Accent 3" w:semiHidden="0" w:uiPriority="70" w:unhideWhenUsed="0"/>
-    <w:lsdException w:name="Colorful Shading Accent 3" w:semiHidden="0" w:uiPriority="71" w:unhideWhenUsed="0"/>
-    <w:lsdException w:name="Colorful List Accent 3" w:semiHidden="0" w:uiPriority="72" w:unhideWhenUsed="0"/>
-    <w:lsdException w:name="Colorful Grid Accent 3" w:semiHidden="0" w:uiPriority="73" w:unhideWhenUsed="0"/>
-    <w:lsdException w:name="Light Shading Accent 4" w:semiHidden="0" w:uiPriority="60" w:unhideWhenUsed="0"/>
-    <w:lsdException w:name="Light List Accent 4" w:semiHidden="0" w:uiPriority="61" w:unhideWhenUsed="0"/>
-    <w:lsdException w:name="Light Grid Accent 4" w:semiHidden="0" w:uiPriority="62" w:unhideWhenUsed="0"/>
-    <w:lsdException w:name="Medium Shading 1 Accent 4" w:semiHidden="0" w:uiPriority="63" w:unhideWhenUsed="0"/>
-    <w:lsdException w:name="Medium Shading 2 Accent 4" w:semiHidden="0" w:uiPriority="64" w:unhideWhenUsed="0"/>
-    <w:lsdException w:name="Medium List 1 Accent 4" w:semiHidden="0" w:uiPriority="65" w:unhideWhenUsed="0"/>
-    <w:lsdException w:name="Medium List 2 Accent 4" w:semiHidden="0" w:uiPriority="66" w:unhideWhenUsed="0"/>
-    <w:lsdException w:name="Medium Grid 1 Accent 4" w:semiHidden="0" w:uiPriority="67" w:unhideWhenUsed="0"/>
-    <w:lsdException w:name="Medium Grid 2 Accent 4" w:semiHidden="0" w:uiPriority="68" w:unhideWhenUsed="0"/>
-    <w:lsdException w:name="Medium Grid 3 Accent 4" w:semiHidden="0" w:uiPriority="69" w:unhideWhenUsed="0"/>
-    <w:lsdException w:name="Dark List Accent 4" w:semiHidden="0" w:uiPriority="70" w:unhideWhenUsed="0"/>
-    <w:lsdException w:name="Colorful Shading Accent 4" w:semiHidden="0" w:uiPriority="71" w:unhideWhenUsed="0"/>
-    <w:lsdException w:name="Colorful List Accent 4" w:semiHidden="0" w:uiPriority="72" w:unhideWhenUsed="0"/>
-    <w:lsdException w:name="Colorful Grid Accent 4" w:semiHidden="0" w:uiPriority="73" w:unhideWhenUsed="0"/>
-    <w:lsdException w:name="Light Shading Accent 5" w:semiHidden="0" w:uiPriority="60" w:unhideWhenUsed="0"/>
-    <w:lsdException w:name="Light List Accent 5" w:semiHidden="0" w:uiPriority="61" w:unhideWhenUsed="0"/>
-    <w:lsdException w:name="Light Grid Accent 5" w:semiHidden="0" w:uiPriority="62" w:unhideWhenUsed="0"/>
-    <w:lsdException w:name="Medium Shading 1 Accent 5" w:semiHidden="0" w:uiPriority="63" w:unhideWhenUsed="0"/>
-    <w:lsdException w:name="Medium Shading 2 Accent 5" w:semiHidden="0" w:uiPriority="64" w:unhideWhenUsed="0"/>
-    <w:lsdException w:name="Medium List 1 Accent 5" w:semiHidden="0" w:uiPriority="65" w:unhideWhenUsed="0"/>
-    <w:lsdException w:name="Medium List 2 Accent 5" w:semiHidden="0" w:uiPriority="66" w:unhideWhenUsed="0"/>
-    <w:lsdException w:name="Medium Grid 1 Accent 5" w:semiHidden="0" w:uiPriority="67" w:unhideWhenUsed="0"/>
-    <w:lsdException w:name="Medium Grid 2 Accent 5" w:semiHidden="0" w:uiPriority="68" w:unhideWhenUsed="0"/>
-    <w:lsdException w:name="Medium Grid 3 Accent 5" w:semiHidden="0" w:uiPriority="69" w:unhideWhenUsed="0"/>
-    <w:lsdException w:name="Dark List Accent 5" w:semiHidden="0" w:uiPriority="70" w:unhideWhenUsed="0"/>
-    <w:lsdException w:name="Colorful Shading Accent 5" w:semiHidden="0" w:uiPriority="71" w:unhideWhenUsed="0"/>
-    <w:lsdException w:name="Colorful List Accent 5" w:semiHidden="0" w:uiPriority="72" w:unhideWhenUsed="0"/>
-    <w:lsdException w:name="Colorful Grid Accent 5" w:semiHidden="0" w:uiPriority="73" w:unhideWhenUsed="0"/>
-    <w:lsdException w:name="Light Shading Accent 6" w:semiHidden="0" w:uiPriority="60" w:unhideWhenUsed="0"/>
-    <w:lsdException w:name="Light List Accent 6" w:semiHidden="0" w:uiPriority="61" w:unhideWhenUsed="0"/>
-    <w:lsdException w:name="Light Grid Accent 6" w:semiHidden="0" w:uiPriority="62" w:unhideWhenUsed="0"/>
-    <w:lsdException w:name="Medium Shading 1 Accent 6" w:semiHidden="0" w:uiPriority="63" w:unhideWhenUsed="0"/>
-    <w:lsdException w:name="Medium Shading 2 Accent 6" w:semiHidden="0" w:uiPriority="64" w:unhideWhenUsed="0"/>
-    <w:lsdException w:name="Medium List 1 Accent 6" w:semiHidden="0" w:uiPriority="65" w:unhideWhenUsed="0"/>
-    <w:lsdException w:name="Medium List 2 Accent 6" w:semiHidden="0" w:uiPriority="66" w:unhideWhenUsed="0"/>
-    <w:lsdException w:name="Medium Grid 1 Accent 6" w:semiHidden="0" w:uiPriority="67" w:unhideWhenUsed="0"/>
-    <w:lsdException w:name="Medium Grid 2 Accent 6" w:semiHidden="0" w:uiPriority="68" w:unhideWhenUsed="0"/>
-    <w:lsdException w:name="Medium Grid 3 Accent 6" w:semiHidden="0" w:uiPriority="69" w:unhideWhenUsed="0"/>
-    <w:lsdException w:name="Dark List Accent 6" w:semiHidden="0" w:uiPriority="70" w:unhideWhenUsed="0"/>
-    <w:lsdException w:name="Colorful Shading Accent 6" w:semiHidden="0" w:uiPriority="71" w:unhideWhenUsed="0"/>
-    <w:lsdException w:name="Colorful List Accent 6" w:semiHidden="0" w:uiPriority="72" w:unhideWhenUsed="0"/>
-    <w:lsdException w:name="Colorful Grid Accent 6" w:semiHidden="0" w:uiPriority="73" w:unhideWhenUsed="0"/>
-    <w:lsdException w:name="Subtle Emphasis" w:semiHidden="0" w:uiPriority="19" w:unhideWhenUsed="0" w:qFormat="1"/>
-    <w:lsdException w:name="Intense Emphasis" w:semiHidden="0" w:uiPriority="21" w:unhideWhenUsed="0" w:qFormat="1"/>
-    <w:lsdException w:name="Subtle Reference" w:semiHidden="0" w:uiPriority="31" w:unhideWhenUsed="0" w:qFormat="1"/>
-    <w:lsdException w:name="Intense Reference" w:semiHidden="0" w:uiPriority="32" w:unhideWhenUsed="0" w:qFormat="1"/>
-    <w:lsdException w:name="Book Title" w:semiHidden="0" w:uiPriority="33" w:unhideWhenUsed="0" w:qFormat="1"/>
-    <w:lsdException w:name="Bibliography" w:uiPriority="37"/>
-    <w:lsdException w:name="TOC Heading" w:uiPriority="39" w:qFormat="1"/>
+  <w:latentStyles w:defLockedState="0" w:defUIPriority="99" w:defSemiHidden="0" w:defUnhideWhenUsed="0" w:defQFormat="0" w:count="371">
+    <w:lsdException w:name="Normal" w:uiPriority="0" w:qFormat="1"/>
+    <w:lsdException w:name="heading 1" w:uiPriority="9" w:qFormat="1"/>
+    <w:lsdException w:name="heading 2" w:semiHidden="1" w:uiPriority="9" w:unhideWhenUsed="1" w:qFormat="1"/>
+    <w:lsdException w:name="heading 3" w:semiHidden="1" w:uiPriority="9" w:unhideWhenUsed="1" w:qFormat="1"/>
+    <w:lsdException w:name="heading 4" w:semiHidden="1" w:uiPriority="9" w:unhideWhenUsed="1" w:qFormat="1"/>
+    <w:lsdException w:name="heading 5" w:semiHidden="1" w:uiPriority="9" w:unhideWhenUsed="1" w:qFormat="1"/>
+    <w:lsdException w:name="heading 6" w:semiHidden="1" w:uiPriority="9" w:unhideWhenUsed="1" w:qFormat="1"/>
+    <w:lsdException w:name="heading 7" w:semiHidden="1" w:uiPriority="9" w:unhideWhenUsed="1" w:qFormat="1"/>
+    <w:lsdException w:name="heading 8" w:semiHidden="1" w:uiPriority="9" w:unhideWhenUsed="1" w:qFormat="1"/>
+    <w:lsdException w:name="heading 9" w:semiHidden="1" w:uiPriority="9" w:unhideWhenUsed="1" w:qFormat="1"/>
+    <w:lsdException w:name="index 1" w:semiHidden="1" w:unhideWhenUsed="1"/>
+    <w:lsdException w:name="index 2" w:semiHidden="1" w:unhideWhenUsed="1"/>
+    <w:lsdException w:name="index 3" w:semiHidden="1" w:unhideWhenUsed="1"/>
+    <w:lsdException w:name="index 4" w:semiHidden="1" w:unhideWhenUsed="1"/>
+    <w:lsdException w:name="index 5" w:semiHidden="1" w:unhideWhenUsed="1"/>
+    <w:lsdException w:name="index 6" w:semiHidden="1" w:unhideWhenUsed="1"/>
+    <w:lsdException w:name="index 7" w:semiHidden="1" w:unhideWhenUsed="1"/>
+    <w:lsdException w:name="index 8" w:semiHidden="1" w:unhideWhenUsed="1"/>
+    <w:lsdException w:name="index 9" w:semiHidden="1" w:unhideWhenUsed="1"/>
+    <w:lsdException w:name="toc 1" w:semiHidden="1" w:uiPriority="39" w:unhideWhenUsed="1"/>
+    <w:lsdException w:name="toc 2" w:semiHidden="1" w:uiPriority="39" w:unhideWhenUsed="1"/>
+    <w:lsdException w:name="toc 3" w:semiHidden="1" w:uiPriority="39" w:unhideWhenUsed="1"/>
+    <w:lsdException w:name="toc 4" w:semiHidden="1" w:uiPriority="39" w:unhideWhenUsed="1"/>
+    <w:lsdException w:name="toc 5" w:semiHidden="1" w:uiPriority="39" w:unhideWhenUsed="1"/>
+    <w:lsdException w:name="toc 6" w:semiHidden="1" w:uiPriority="39" w:unhideWhenUsed="1"/>
+    <w:lsdException w:name="toc 7" w:semiHidden="1" w:uiPriority="39" w:unhideWhenUsed="1"/>
+    <w:lsdException w:name="toc 8" w:semiHidden="1" w:uiPriority="39" w:unhideWhenUsed="1"/>
+    <w:lsdException w:name="toc 9" w:semiHidden="1" w:uiPriority="39" w:unhideWhenUsed="1"/>
+    <w:lsdException w:name="Normal Indent" w:semiHidden="1" w:unhideWhenUsed="1"/>
+    <w:lsdException w:name="footnote text" w:semiHidden="1" w:unhideWhenUsed="1"/>
+    <w:lsdException w:name="annotation text" w:semiHidden="1" w:unhideWhenUsed="1"/>
+    <w:lsdException w:name="header" w:semiHidden="1" w:unhideWhenUsed="1"/>
+    <w:lsdException w:name="footer" w:semiHidden="1" w:unhideWhenUsed="1"/>
+    <w:lsdException w:name="index heading" w:semiHidden="1" w:unhideWhenUsed="1"/>
+    <w:lsdException w:name="caption" w:semiHidden="1" w:uiPriority="35" w:unhideWhenUsed="1" w:qFormat="1"/>
+    <w:lsdException w:name="table of figures" w:semiHidden="1" w:unhideWhenUsed="1"/>
+    <w:lsdException w:name="envelope address" w:semiHidden="1" w:unhideWhenUsed="1"/>
+    <w:lsdException w:name="envelope return" w:semiHidden="1" w:unhideWhenUsed="1"/>
+    <w:lsdException w:name="footnote reference" w:semiHidden="1" w:unhideWhenUsed="1"/>
+    <w:lsdException w:name="annotation reference" w:semiHidden="1" w:unhideWhenUsed="1"/>
+    <w:lsdException w:name="line number" w:semiHidden="1" w:unhideWhenUsed="1"/>
+    <w:lsdException w:name="page number" w:semiHidden="1" w:unhideWhenUsed="1"/>
+    <w:lsdException w:name="endnote reference" w:semiHidden="1" w:unhideWhenUsed="1"/>
+    <w:lsdException w:name="endnote text" w:semiHidden="1" w:unhideWhenUsed="1"/>
+    <w:lsdException w:name="table of authorities" w:semiHidden="1" w:unhideWhenUsed="1"/>
+    <w:lsdException w:name="macro" w:semiHidden="1" w:unhideWhenUsed="1"/>
+    <w:lsdException w:name="toa heading" w:semiHidden="1" w:unhideWhenUsed="1"/>
+    <w:lsdException w:name="List" w:semiHidden="1" w:unhideWhenUsed="1"/>
+    <w:lsdException w:name="List Bullet" w:semiHidden="1" w:unhideWhenUsed="1"/>
+    <w:lsdException w:name="List Number" w:semiHidden="1" w:unhideWhenUsed="1"/>
+    <w:lsdException w:name="List 2" w:semiHidden="1" w:unhideWhenUsed="1"/>
+    <w:lsdException w:name="List 3" w:semiHidden="1" w:unhideWhenUsed="1"/>
+    <w:lsdException w:name="List 4" w:semiHidden="1" w:unhideWhenUsed="1"/>
+    <w:lsdException w:name="List 5" w:semiHidden="1" w:unhideWhenUsed="1"/>
+    <w:lsdException w:name="List Bullet 2" w:semiHidden="1" w:unhideWhenUsed="1"/>
+    <w:lsdException w:name="List Bullet 3" w:semiHidden="1" w:unhideWhenUsed="1"/>
+    <w:lsdException w:name="List Bullet 4" w:semiHidden="1" w:unhideWhenUsed="1"/>
+    <w:lsdException w:name="List Bullet 5" w:semiHidden="1" w:unhideWhenUsed="1"/>
+    <w:lsdException w:name="List Number 2" w:semiHidden="1" w:unhideWhenUsed="1"/>
+    <w:lsdException w:name="List Number 3" w:semiHidden="1" w:unhideWhenUsed="1"/>
+    <w:lsdException w:name="List Number 4" w:semiHidden="1" w:unhideWhenUsed="1"/>
+    <w:lsdException w:name="List Number 5" w:semiHidden="1" w:unhideWhenUsed="1"/>
+    <w:lsdException w:name="Title" w:uiPriority="10" w:qFormat="1"/>
+    <w:lsdException w:name="Closing" w:semiHidden="1" w:unhideWhenUsed="1"/>
+    <w:lsdException w:name="Signature" w:semiHidden="1" w:unhideWhenUsed="1"/>
+    <w:lsdException w:name="Default Paragraph Font" w:semiHidden="1" w:uiPriority="1" w:unhideWhenUsed="1"/>
+    <w:lsdException w:name="Body Text" w:semiHidden="1" w:unhideWhenUsed="1"/>
+    <w:lsdException w:name="Body Text Indent" w:semiHidden="1" w:unhideWhenUsed="1"/>
+    <w:lsdException w:name="List Continue" w:semiHidden="1" w:unhideWhenUsed="1"/>
+    <w:lsdException w:name="List Continue 2" w:semiHidden="1" w:unhideWhenUsed="1"/>
+    <w:lsdException w:name="List Continue 3" w:semiHidden="1" w:unhideWhenUsed="1"/>
+    <w:lsdException w:name="List Continue 4" w:semiHidden="1" w:unhideWhenUsed="1"/>
+    <w:lsdException w:name="List Continue 5" w:semiHidden="1" w:unhideWhenUsed="1"/>
+    <w:lsdException w:name="Message Header" w:semiHidden="1" w:unhideWhenUsed="1"/>
+    <w:lsdException w:name="Subtitle" w:uiPriority="11" w:qFormat="1"/>
+    <w:lsdException w:name="Salutation" w:semiHidden="1" w:unhideWhenUsed="1"/>
+    <w:lsdException w:name="Date" w:semiHidden="1" w:unhideWhenUsed="1"/>
+    <w:lsdException w:name="Body Text First Indent" w:semiHidden="1" w:unhideWhenUsed="1"/>
+    <w:lsdException w:name="Body Text First Indent 2" w:semiHidden="1" w:unhideWhenUsed="1"/>
+    <w:lsdException w:name="Note Heading" w:semiHidden="1" w:unhideWhenUsed="1"/>
+    <w:lsdException w:name="Body Text 2" w:semiHidden="1" w:unhideWhenUsed="1"/>
+    <w:lsdException w:name="Body Text 3" w:semiHidden="1" w:unhideWhenUsed="1"/>
+    <w:lsdException w:name="Body Text Indent 2" w:semiHidden="1" w:unhideWhenUsed="1"/>
+    <w:lsdException w:name="Body Text Indent 3" w:semiHidden="1" w:unhideWhenUsed="1"/>
+    <w:lsdException w:name="Block Text" w:semiHidden="1" w:unhideWhenUsed="1"/>
+    <w:lsdException w:name="Hyperlink" w:semiHidden="1" w:unhideWhenUsed="1"/>
+    <w:lsdException w:name="FollowedHyperlink" w:semiHidden="1" w:unhideWhenUsed="1"/>
+    <w:lsdException w:name="Strong" w:uiPriority="22" w:qFormat="1"/>
+    <w:lsdException w:name="Emphasis" w:uiPriority="20" w:qFormat="1"/>
+    <w:lsdException w:name="Document Map" w:semiHidden="1" w:unhideWhenUsed="1"/>
+    <w:lsdException w:name="Plain Text" w:semiHidden="1" w:unhideWhenUsed="1"/>
+    <w:lsdException w:name="E-mail Signature" w:semiHidden="1" w:unhideWhenUsed="1"/>
+    <w:lsdException w:name="HTML Top of Form" w:semiHidden="1" w:unhideWhenUsed="1"/>
+    <w:lsdException w:name="HTML Bottom of Form" w:semiHidden="1" w:unhideWhenUsed="1"/>
+    <w:lsdException w:name="Normal (Web)" w:semiHidden="1" w:unhideWhenUsed="1"/>
+    <w:lsdException w:name="HTML Acronym" w:semiHidden="1" w:unhideWhenUsed="1"/>
+    <w:lsdException w:name="HTML Address" w:semiHidden="1" w:unhideWhenUsed="1"/>
+    <w:lsdException w:name="HTML Cite" w:semiHidden="1" w:unhideWhenUsed="1"/>
+    <w:lsdException w:name="HTML Code" w:semiHidden="1" w:unhideWhenUsed="1"/>
+    <w:lsdException w:name="HTML Definition" w:semiHidden="1" w:unhideWhenUsed="1"/>
+    <w:lsdException w:name="HTML Keyboard" w:semiHidden="1" w:unhideWhenUsed="1"/>
+    <w:lsdException w:name="HTML Preformatted" w:semiHidden="1" w:unhideWhenUsed="1"/>
+    <w:lsdException w:name="HTML Sample" w:semiHidden="1" w:unhideWhenUsed="1"/>
+    <w:lsdException w:name="HTML Typewriter" w:semiHidden="1" w:unhideWhenUsed="1"/>
+    <w:lsdException w:name="HTML Variable" w:semiHidden="1" w:unhideWhenUsed="1"/>
+    <w:lsdException w:name="Normal Table" w:semiHidden="1" w:unhideWhenUsed="1"/>
+    <w:lsdException w:name="annotation subject" w:semiHidden="1" w:unhideWhenUsed="1"/>
+    <w:lsdException w:name="No List" w:semiHidden="1" w:unhideWhenUsed="1"/>
+    <w:lsdException w:name="Outline List 1" w:semiHidden="1" w:unhideWhenUsed="1"/>
+    <w:lsdException w:name="Outline List 2" w:semiHidden="1" w:unhideWhenUsed="1"/>
+    <w:lsdException w:name="Outline List 3" w:semiHidden="1" w:unhideWhenUsed="1"/>
+    <w:lsdException w:name="Table Simple 1" w:semiHidden="1" w:unhideWhenUsed="1"/>
+    <w:lsdException w:name="Table Simple 2" w:semiHidden="1" w:unhideWhenUsed="1"/>
+    <w:lsdException w:name="Table Simple 3" w:semiHidden="1" w:unhideWhenUsed="1"/>
+    <w:lsdException w:name="Table Classic 1" w:semiHidden="1" w:unhideWhenUsed="1"/>
+    <w:lsdException w:name="Table Classic 2" w:semiHidden="1" w:unhideWhenUsed="1"/>
+    <w:lsdException w:name="Table Classic 3" w:semiHidden="1" w:unhideWhenUsed="1"/>
+    <w:lsdException w:name="Table Classic 4" w:semiHidden="1" w:unhideWhenUsed="1"/>
+    <w:lsdException w:name="Table Colorful 1" w:semiHidden="1" w:unhideWhenUsed="1"/>
+    <w:lsdException w:name="Table Colorful 2" w:semiHidden="1" w:unhideWhenUsed="1"/>
+    <w:lsdException w:name="Table Colorful 3" w:semiHidden="1" w:unhideWhenUsed="1"/>
+    <w:lsdException w:name="Table Columns 1" w:semiHidden="1" w:unhideWhenUsed="1"/>
+    <w:lsdException w:name="Table Columns 2" w:semiHidden="1" w:unhideWhenUsed="1"/>
+    <w:lsdException w:name="Table Columns 3" w:semiHidden="1" w:unhideWhenUsed="1"/>
+    <w:lsdException w:name="Table Columns 4" w:semiHidden="1" w:unhideWhenUsed="1"/>
+    <w:lsdException w:name="Table Columns 5" w:semiHidden="1" w:unhideWhenUsed="1"/>
+    <w:lsdException w:name="Table Grid 1" w:semiHidden="1" w:unhideWhenUsed="1"/>
+    <w:lsdException w:name="Table Grid 2" w:semiHidden="1" w:unhideWhenUsed="1"/>
+    <w:lsdException w:name="Table Grid 3" w:semiHidden="1" w:unhideWhenUsed="1"/>
+    <w:lsdException w:name="Table Grid 4" w:semiHidden="1" w:unhideWhenUsed="1"/>
+    <w:lsdException w:name="Table Grid 5" w:semiHidden="1" w:unhideWhenUsed="1"/>
+    <w:lsdException w:name="Table Grid 6" w:semiHidden="1" w:unhideWhenUsed="1"/>
+    <w:lsdException w:name="Table Grid 7" w:semiHidden="1" w:unhideWhenUsed="1"/>
+    <w:lsdException w:name="Table Grid 8" w:semiHidden="1" w:unhideWhenUsed="1"/>
+    <w:lsdException w:name="Table List 1" w:semiHidden="1" w:unhideWhenUsed="1"/>
+    <w:lsdException w:name="Table List 2" w:semiHidden="1" w:unhideWhenUsed="1"/>
+    <w:lsdException w:name="Table List 3" w:semiHidden="1" w:unhideWhenUsed="1"/>
+    <w:lsdException w:name="Table List 4" w:semiHidden="1" w:unhideWhenUsed="1"/>
+    <w:lsdException w:name="Table List 5" w:semiHidden="1" w:unhideWhenUsed="1"/>
+    <w:lsdException w:name="Table List 6" w:semiHidden="1" w:unhideWhenUsed="1"/>
+    <w:lsdException w:name="Table List 7" w:semiHidden="1" w:unhideWhenUsed="1"/>
+    <w:lsdException w:name="Table List 8" w:semiHidden="1" w:unhideWhenUsed="1"/>
+    <w:lsdException w:name="Table 3D effects 1" w:semiHidden="1" w:unhideWhenUsed="1"/>
+    <w:lsdException w:name="Table 3D effects 2" w:semiHidden="1" w:unhideWhenUsed="1"/>
+    <w:lsdException w:name="Table 3D effects 3" w:semiHidden="1" w:unhideWhenUsed="1"/>
+    <w:lsdException w:name="Table Contemporary" w:semiHidden="1" w:unhideWhenUsed="1"/>
+    <w:lsdException w:name="Table Elegant" w:semiHidden="1" w:unhideWhenUsed="1"/>
+    <w:lsdException w:name="Table Professional" w:semiHidden="1" w:unhideWhenUsed="1"/>
+    <w:lsdException w:name="Table Subtle 1" w:semiHidden="1" w:unhideWhenUsed="1"/>
+    <w:lsdException w:name="Table Subtle 2" w:semiHidden="1" w:unhideWhenUsed="1"/>
+    <w:lsdException w:name="Table Web 1" w:semiHidden="1" w:unhideWhenUsed="1"/>
+    <w:lsdException w:name="Table Web 2" w:semiHidden="1" w:unhideWhenUsed="1"/>
+    <w:lsdException w:name="Table Web 3" w:semiHidden="1" w:unhideWhenUsed="1"/>
+    <w:lsdException w:name="Balloon Text" w:semiHidden="1" w:unhideWhenUsed="1"/>
+    <w:lsdException w:name="Table Grid" w:uiPriority="39"/>
+    <w:lsdException w:name="Table Theme" w:semiHidden="1" w:unhideWhenUsed="1"/>
+    <w:lsdException w:name="Placeholder Text" w:semiHidden="1"/>
+    <w:lsdException w:name="No Spacing" w:uiPriority="1" w:qFormat="1"/>
+    <w:lsdException w:name="Light Shading" w:uiPriority="60"/>
+    <w:lsdException w:name="Light List" w:uiPriority="61"/>
+    <w:lsdException w:name="Light Grid" w:uiPriority="62"/>
+    <w:lsdException w:name="Medium Shading 1" w:uiPriority="63"/>
+    <w:lsdException w:name="Medium Shading 2" w:uiPriority="64"/>
+    <w:lsdException w:name="Medium List 1" w:uiPriority="65"/>
+    <w:lsdException w:name="Medium List 2" w:uiPriority="66"/>
+    <w:lsdException w:name="Medium Grid 1" w:uiPriority="67"/>
+    <w:lsdException w:name="Medium Grid 2" w:uiPriority="68"/>
+    <w:lsdException w:name="Medium Grid 3" w:uiPriority="69"/>
+    <w:lsdException w:name="Dark List" w:uiPriority="70"/>
+    <w:lsdException w:name="Colorful Shading" w:uiPriority="71"/>
+    <w:lsdException w:name="Colorful List" w:uiPriority="72"/>
+    <w:lsdException w:name="Colorful Grid" w:uiPriority="73"/>
+    <w:lsdException w:name="Light Shading Accent 1" w:uiPriority="60"/>
+    <w:lsdException w:name="Light List Accent 1" w:uiPriority="61"/>
+    <w:lsdException w:name="Light Grid Accent 1" w:uiPriority="62"/>
+    <w:lsdException w:name="Medium Shading 1 Accent 1" w:uiPriority="63"/>
+    <w:lsdException w:name="Medium Shading 2 Accent 1" w:uiPriority="64"/>
+    <w:lsdException w:name="Medium List 1 Accent 1" w:uiPriority="65"/>
+    <w:lsdException w:name="Revision" w:semiHidden="1"/>
+    <w:lsdException w:name="List Paragraph" w:uiPriority="34" w:qFormat="1"/>
+    <w:lsdException w:name="Quote" w:uiPriority="29" w:qFormat="1"/>
+    <w:lsdException w:name="Intense Quote" w:uiPriority="30" w:qFormat="1"/>
+    <w:lsdException w:name="Medium List 2 Accent 1" w:uiPriority="66"/>
+    <w:lsdException w:name="Medium Grid 1 Accent 1" w:uiPriority="67"/>
+    <w:lsdException w:name="Medium Grid 2 Accent 1" w:uiPriority="68"/>
+    <w:lsdException w:name="Medium Grid 3 Accent 1" w:uiPriority="69"/>
+    <w:lsdException w:name="Dark List Accent 1" w:uiPriority="70"/>
+    <w:lsdException w:name="Colorful Shading Accent 1" w:uiPriority="71"/>
+    <w:lsdException w:name="Colorful List Accent 1" w:uiPriority="72"/>
+    <w:lsdException w:name="Colorful Grid Accent 1" w:uiPriority="73"/>
+    <w:lsdException w:name="Light Shading Accent 2" w:uiPriority="60"/>
+    <w:lsdException w:name="Light List Accent 2" w:uiPriority="61"/>
+    <w:lsdException w:name="Light Grid Accent 2" w:uiPriority="62"/>
+    <w:lsdException w:name="Medium Shading 1 Accent 2" w:uiPriority="63"/>
+    <w:lsdException w:name="Medium Shading 2 Accent 2" w:uiPriority="64"/>
+    <w:lsdException w:name="Medium List 1 Accent 2" w:uiPriority="65"/>
+    <w:lsdException w:name="Medium List 2 Accent 2" w:uiPriority="66"/>
+    <w:lsdException w:name="Medium Grid 1 Accent 2" w:uiPriority="67"/>
+    <w:lsdException w:name="Medium Grid 2 Accent 2" w:uiPriority="68"/>
+    <w:lsdException w:name="Medium Grid 3 Accent 2" w:uiPriority="69"/>
+    <w:lsdException w:name="Dark List Accent 2" w:uiPriority="70"/>
+    <w:lsdException w:name="Colorful Shading Accent 2" w:uiPriority="71"/>
+    <w:lsdException w:name="Colorful List Accent 2" w:uiPriority="72"/>
+    <w:lsdException w:name="Colorful Grid Accent 2" w:uiPriority="73"/>
+    <w:lsdException w:name="Light Shading Accent 3" w:uiPriority="60"/>
+    <w:lsdException w:name="Light List Accent 3" w:uiPriority="61"/>
+    <w:lsdException w:name="Light Grid Accent 3" w:uiPriority="62"/>
+    <w:lsdException w:name="Medium Shading 1 Accent 3" w:uiPriority="63"/>
+    <w:lsdException w:name="Medium Shading 2 Accent 3" w:uiPriority="64"/>
+    <w:lsdException w:name="Medium List 1 Accent 3" w:uiPriority="65"/>
+    <w:lsdException w:name="Medium List 2 Accent 3" w:uiPriority="66"/>
+    <w:lsdException w:name="Medium Grid 1 Accent 3" w:uiPriority="67"/>
+    <w:lsdException w:name="Medium Grid 2 Accent 3" w:uiPriority="68"/>
+    <w:lsdException w:name="Medium Grid 3 Accent 3" w:uiPriority="69"/>
+    <w:lsdException w:name="Dark List Accent 3" w:uiPriority="70"/>
+    <w:lsdException w:name="Colorful Shading Accent 3" w:uiPriority="71"/>
+    <w:lsdException w:name="Colorful List Accent 3" w:uiPriority="72"/>
+    <w:lsdException w:name="Colorful Grid Accent 3" w:uiPriority="73"/>
+    <w:lsdException w:name="Light Shading Accent 4" w:uiPriority="60"/>
+    <w:lsdException w:name="Light List Accent 4" w:uiPriority="61"/>
+    <w:lsdException w:name="Light Grid Accent 4" w:uiPriority="62"/>
+    <w:lsdException w:name="Medium Shading 1 Accent 4" w:uiPriority="63"/>
+    <w:lsdException w:name="Medium Shading 2 Accent 4" w:uiPriority="64"/>
+    <w:lsdException w:name="Medium List 1 Accent 4" w:uiPriority="65"/>
+    <w:lsdException w:name="Medium List 2 Accent 4" w:uiPriority="66"/>
+    <w:lsdException w:name="Medium Grid 1 Accent 4" w:uiPriority="67"/>
+    <w:lsdException w:name="Medium Grid 2 Accent 4" w:uiPriority="68"/>
+    <w:lsdException w:name="Medium Grid 3 Accent 4" w:uiPriority="69"/>
+    <w:lsdException w:name="Dark List Accent 4" w:uiPriority="70"/>
+    <w:lsdException w:name="Colorful Shading Accent 4" w:uiPriority="71"/>
+    <w:lsdException w:name="Colorful List Accent 4" w:uiPriority="72"/>
+    <w:lsdException w:name="Colorful Grid Accent 4" w:uiPriority="73"/>
+    <w:lsdException w:name="Light Shading Accent 5" w:uiPriority="60"/>
+    <w:lsdException w:name="Light List Accent 5" w:uiPriority="61"/>
+    <w:lsdException w:name="Light Grid Accent 5" w:uiPriority="62"/>
+    <w:lsdException w:name="Medium Shading 1 Accent 5" w:uiPriority="63"/>
+    <w:lsdException w:name="Medium Shading 2 Accent 5" w:uiPriority="64"/>
+    <w:lsdException w:name="Medium List 1 Accent 5" w:uiPriority="65"/>
+    <w:lsdException w:name="Medium List 2 Accent 5" w:uiPriority="66"/>
+    <w:lsdException w:name="Medium Grid 1 Accent 5" w:uiPriority="67"/>
+    <w:lsdException w:name="Medium Grid 2 Accent 5" w:uiPriority="68"/>
+    <w:lsdException w:name="Medium Grid 3 Accent 5" w:uiPriority="69"/>
+    <w:lsdException w:name="Dark List Accent 5" w:uiPriority="70"/>
+    <w:lsdException w:name="Colorful Shading Accent 5" w:uiPriority="71"/>
+    <w:lsdException w:name="Colorful List Accent 5" w:uiPriority="72"/>
+    <w:lsdException w:name="Colorful Grid Accent 5" w:uiPriority="73"/>
+    <w:lsdException w:name="Light Shading Accent 6" w:uiPriority="60"/>
+    <w:lsdException w:name="Light List Accent 6" w:uiPriority="61"/>
+    <w:lsdException w:name="Light Grid Accent 6" w:uiPriority="62"/>
+    <w:lsdException w:name="Medium Shading 1 Accent 6" w:uiPriority="63"/>
+    <w:lsdException w:name="Medium Shading 2 Accent 6" w:uiPriority="64"/>
+    <w:lsdException w:name="Medium List 1 Accent 6" w:uiPriority="65"/>
+    <w:lsdException w:name="Medium List 2 Accent 6" w:uiPriority="66"/>
+    <w:lsdException w:name="Medium Grid 1 Accent 6" w:uiPriority="67"/>
+    <w:lsdException w:name="Medium Grid 2 Accent 6" w:uiPriority="68"/>
+    <w:lsdException w:name="Medium Grid 3 Accent 6" w:uiPriority="69"/>
+    <w:lsdException w:name="Dark List Accent 6" w:uiPriority="70"/>
+    <w:lsdException w:name="Colorful Shading Accent 6" w:uiPriority="71"/>
+    <w:lsdException w:name="Colorful List Accent 6" w:uiPriority="72"/>
+    <w:lsdException w:name="Colorful Grid Accent 6" w:uiPriority="73"/>
+    <w:lsdException w:name="Subtle Emphasis" w:uiPriority="19" w:qFormat="1"/>
+    <w:lsdException w:name="Intense Emphasis" w:uiPriority="21" w:qFormat="1"/>
+    <w:lsdException w:name="Subtle Reference" w:uiPriority="31" w:qFormat="1"/>
+    <w:lsdException w:name="Intense Reference" w:uiPriority="32" w:qFormat="1"/>
+    <w:lsdException w:name="Book Title" w:uiPriority="33" w:qFormat="1"/>
+    <w:lsdException w:name="Bibliography" w:semiHidden="1" w:uiPriority="37" w:unhideWhenUsed="1"/>
+    <w:lsdException w:name="TOC Heading" w:semiHidden="1" w:uiPriority="39" w:unhideWhenUsed="1" w:qFormat="1"/>
+    <w:lsdException w:name="Grid Table 4" w:uiPriority="49"/>
+    <w:lsdException w:name="Grid Table 5 Dark" w:uiPriority="50"/>
+    <w:lsdException w:name="Grid Table 6 Colorful" w:uiPriority="51"/>
+    <w:lsdException w:name="Grid Table 7 Colorful" w:uiPriority="52"/>
+    <w:lsdException w:name="Grid Table 1 Light Accent 1" w:uiPriority="46"/>
+    <w:lsdException w:name="Grid Table 2 Accent 1" w:uiPriority="47"/>
+    <w:lsdException w:name="Grid Table 3 Accent 1" w:uiPriority="48"/>
+    <w:lsdException w:name="Grid Table 4 Accent 1" w:uiPriority="49"/>
+    <w:lsdException w:name="Grid Table 5 Dark Accent 1" w:uiPriority="50"/>
+    <w:lsdException w:name="Grid Table 6 Colorful Accent 1" w:uiPriority="51"/>
+    <w:lsdException w:name="Grid Table 7 Colorful Accent 1" w:uiPriority="52"/>
+    <w:lsdException w:name="Grid Table 1 Light Accent 2" w:uiPriority="46"/>
+    <w:lsdException w:name="Grid Table 2 Accent 2" w:uiPriority="47"/>
+    <w:lsdException w:name="Grid Table 3 Accent 2" w:uiPriority="48"/>
+    <w:lsdException w:name="Grid Table 4 Accent 2" w:uiPriority="49"/>
+    <w:lsdException w:name="Grid Table 5 Dark Accent 2" w:uiPriority="50"/>
+    <w:lsdException w:name="Grid Table 6 Colorful Accent 2" w:uiPriority="51"/>
+    <w:lsdException w:name="Grid Table 7 Colorful Accent 2" w:uiPriority="52"/>
+    <w:lsdException w:name="Grid Table 1 Light Accent 3" w:uiPriority="46"/>
+    <w:lsdException w:name="Grid Table 2 Accent 3" w:uiPriority="47"/>
+    <w:lsdException w:name="Grid Table 3 Accent 3" w:uiPriority="48"/>
+    <w:lsdException w:name="Grid Table 4 Accent 3" w:uiPriority="49"/>
+    <w:lsdException w:name="Grid Table 5 Dark Accent 3" w:uiPriority="50"/>
+    <w:lsdException w:name="Grid Table 6 Colorful Accent 3" w:uiPriority="51"/>
+    <w:lsdException w:name="Grid Table 7 Colorful Accent 3" w:uiPriority="52"/>
+    <w:lsdException w:name="Grid Table 1 Light Accent 4" w:uiPriority="46"/>
+    <w:lsdException w:name="Grid Table 2 Accent 4" w:uiPriority="47"/>
+    <w:lsdException w:name="Grid Table 3 Accent 4" w:uiPriority="48"/>
+    <w:lsdException w:name="Grid Table 4 Accent 4" w:uiPriority="49"/>
+    <w:lsdException w:name="Grid Table 5 Dark Accent 4" w:uiPriority="50"/>
+    <w:lsdException w:name="Grid Table 6 Colorful Accent 4" w:uiPriority="51"/>
+    <w:lsdException w:name="Grid Table 7 Colorful Accent 4" w:uiPriority="52"/>
+    <w:lsdException w:name="Grid Table 1 Light Accent 5" w:uiPriority="46"/>
+    <w:lsdException w:name="Grid Table 2 Accent 5" w:uiPriority="47"/>
+    <w:lsdException w:name="Grid Table 3 Accent 5" w:uiPriority="48"/>
+    <w:lsdException w:name="Grid Table 4 Accent 5" w:uiPriority="49"/>
+    <w:lsdException w:name="Grid Table 5 Dark Accent 5" w:uiPriority="50"/>
+    <w:lsdException w:name="Grid Table 6 Colorful Accent 5" w:uiPriority="51"/>
+    <w:lsdException w:name="Grid Table 7 Colorful Accent 5" w:uiPriority="52"/>
+    <w:lsdException w:name="Grid Table 1 Light Accent 6" w:uiPriority="46"/>
+    <w:lsdException w:name="Grid Table 2 Accent 6" w:uiPriority="47"/>
+    <w:lsdException w:name="Grid Table 3 Accent 6" w:uiPriority="48"/>
+    <w:lsdException w:name="Grid Table 4 Accent 6" w:uiPriority="49"/>
+    <w:lsdException w:name="Grid Table 5 Dark Accent 6" w:uiPriority="50"/>
+    <w:lsdException w:name="Grid Table 6 Colorful Accent 6" w:uiPriority="51"/>
+    <w:lsdException w:name="Grid Table 7 Colorful Accent 6" w:uiPriority="52"/>
+    <w:lsdException w:name="List Table 1 Light" w:uiPriority="46"/>
+    <w:lsdException w:name="List Table 2" w:uiPriority="47"/>
+    <w:lsdException w:name="List Table 3" w:uiPriority="48"/>
+    <w:lsdException w:name="List Table 4" w:uiPriority="49"/>
+    <w:lsdException w:name="List Table 5 Dark" w:uiPriority="50"/>
+    <w:lsdException w:name="List Table 6 Colorful" w:uiPriority="51"/>
+    <w:lsdException w:name="List Table 7 Colorful" w:uiPriority="52"/>
+    <w:lsdException w:name="List Table 1 Light Accent 1" w:uiPriority="46"/>
+    <w:lsdException w:name="List Table 2 Accent 1" w:uiPriority="47"/>
+    <w:lsdException w:name="List Table 3 Accent 1" w:uiPriority="48"/>
+    <w:lsdException w:name="List Table 4 Accent 1" w:uiPriority="49"/>
+    <w:lsdException w:name="List Table 5 Dark Accent 1" w:uiPriority="50"/>
+    <w:lsdException w:name="List Table 6 Colorful Accent 1" w:uiPriority="51"/>
+    <w:lsdException w:name="List Table 7 Colorful Accent 1" w:uiPriority="52"/>
+    <w:lsdException w:name="List Table 1 Light Accent 2" w:uiPriority="46"/>
+    <w:lsdException w:name="List Table 2 Accent 2" w:uiPriority="47"/>
+    <w:lsdException w:name="List Table 3 Accent 2" w:uiPriority="48"/>
+    <w:lsdException w:name="List Table 4 Accent 2" w:uiPriority="49"/>
+    <w:lsdException w:name="List Table 5 Dark Accent 2" w:uiPriority="50"/>
+    <w:lsdException w:name="List Table 6 Colorful Accent 2" w:uiPriority="51"/>
+    <w:lsdException w:name="List Table 7 Colorful Accent 2" w:uiPriority="52"/>
+    <w:lsdException w:name="List Table 1 Light Accent 3" w:uiPriority="46"/>
+    <w:lsdException w:name="List Table 2 Accent 3" w:uiPriority="47"/>
+    <w:lsdException w:name="List Table 3 Accent 3" w:uiPriority="48"/>
+    <w:lsdException w:name="List Table 4 Accent 3" w:uiPriority="49"/>
+    <w:lsdException w:name="List Table 5 Dark Accent 3" w:uiPriority="50"/>
+    <w:lsdException w:name="List Table 6 Colorful Accent 3" w:uiPriority="51"/>
+    <w:lsdException w:name="List Table 7 Colorful Accent 3" w:uiPriority="52"/>
+    <w:lsdException w:name="List Table 1 Light Accent 4" w:uiPriority="46"/>
+    <w:lsdException w:name="List Table 2 Accent 4" w:uiPriority="47"/>
+    <w:lsdException w:name="List Table 3 Accent 4" w:uiPriority="48"/>
+    <w:lsdException w:name="List Table 4 Accent 4" w:uiPriority="49"/>
+    <w:lsdException w:name="List Table 5 Dark Accent 4" w:uiPriority="50"/>
+    <w:lsdException w:name="List Table 6 Colorful Accent 4" w:uiPriority="51"/>
+    <w:lsdException w:name="List Table 7 Colorful Accent 4" w:uiPriority="52"/>
+    <w:lsdException w:name="List Table 1 Light Accent 5" w:uiPriority="46"/>
+    <w:lsdException w:name="List Table 2 Accent 5" w:uiPriority="47"/>
+    <w:lsdException w:name="List Table 3 Accent 5" w:uiPriority="48"/>
+    <w:lsdException w:name="List Table 4 Accent 5" w:uiPriority="49"/>
+    <w:lsdException w:name="List Table 5 Dark Accent 5" w:uiPriority="50"/>
+    <w:lsdException w:name="List Table 6 Colorful Accent 5" w:uiPriority="51"/>
+    <w:lsdException w:name="List Table 7 Colorful Accent 5" w:uiPriority="52"/>
+    <w:lsdException w:name="List Table 1 Light Accent 6" w:uiPriority="46"/>
+    <w:lsdException w:name="List Table 2 Accent 6" w:uiPriority="47"/>
+    <w:lsdException w:name="List Table 3 Accent 6" w:uiPriority="48"/>
+    <w:lsdException w:name="List Table 4 Accent 6" w:uiPriority="49"/>
+    <w:lsdException w:name="List Table 5 Dark Accent 6" w:uiPriority="50"/>
+    <w:lsdException w:name="List Table 6 Colorful Accent 6" w:uiPriority="51"/>
+    <w:lsdException w:name="List Table 7 Colorful Accent 6" w:uiPriority="52"/>
   </w:latentStyles>
   <w:style w:type="paragraph" w:default="1" w:styleId="Normal">
     <w:name w:val="Normal"/>
@@ -2814,7 +3013,6 @@
     <w:uiPriority w:val="39"/>
     <w:rsid w:val="002D1315"/>
     <w:tblPr>
-      <w:tblInd w:w="0" w:type="dxa"/>
       <w:tblBorders>
         <w:top w:val="single" w:sz="4" w:space="0" w:color="auto"/>
         <w:left w:val="single" w:sz="4" w:space="0" w:color="auto"/>
@@ -2823,311 +3021,6 @@
         <w:insideH w:val="single" w:sz="4" w:space="0" w:color="auto"/>
         <w:insideV w:val="single" w:sz="4" w:space="0" w:color="auto"/>
       </w:tblBorders>
-      <w:tblCellMar>
-        <w:top w:w="0" w:type="dxa"/>
-        <w:left w:w="108" w:type="dxa"/>
-        <w:bottom w:w="0" w:type="dxa"/>
-        <w:right w:w="108" w:type="dxa"/>
-      </w:tblCellMar>
-    </w:tblPr>
-  </w:style>
-</w:styles>
-</file>
-
-<file path=word/stylesWithEffects.xml><?xml version="1.0" encoding="utf-8"?>
-<w:styles xmlns:wpc="http://schemas.microsoft.com/office/word/2010/wordprocessingCanvas" xmlns:mo="http://schemas.microsoft.com/office/mac/office/2008/main" xmlns:mc="http://schemas.openxmlformats.org/markup-compatibility/2006" xmlns:mv="urn:schemas-microsoft-com:mac:vml" xmlns:o="urn:schemas-microsoft-com:office:office" xmlns:r="http://schemas.openxmlformats.org/officeDocument/2006/relationships" xmlns:m="http://schemas.openxmlformats.org/officeDocument/2006/math" xmlns:v="urn:schemas-microsoft-com:vml" xmlns:wp14="http://schemas.microsoft.com/office/word/2010/wordprocessingDrawing" xmlns:wp="http://schemas.openxmlformats.org/drawingml/2006/wordprocessingDrawing" xmlns:w10="urn:schemas-microsoft-com:office:word" xmlns:w="http://schemas.openxmlformats.org/wordprocessingml/2006/main" xmlns:w14="http://schemas.microsoft.com/office/word/2010/wordml" xmlns:wpg="http://schemas.microsoft.com/office/word/2010/wordprocessingGroup" xmlns:wpi="http://schemas.microsoft.com/office/word/2010/wordprocessingInk" xmlns:wne="http://schemas.microsoft.com/office/word/2006/wordml" xmlns:wps="http://schemas.microsoft.com/office/word/2010/wordprocessingShape" mc:Ignorable="w14 wp14">
-  <w:docDefaults>
-    <w:rPrDefault>
-      <w:rPr>
-        <w:rFonts w:ascii="Liberation Serif" w:eastAsia="SimSun" w:hAnsi="Liberation Serif" w:cs="Mangal"/>
-        <w:kern w:val="3"/>
-        <w:sz w:val="24"/>
-        <w:szCs w:val="24"/>
-        <w:lang w:val="en-US" w:eastAsia="zh-CN" w:bidi="hi-IN"/>
-      </w:rPr>
-    </w:rPrDefault>
-    <w:pPrDefault>
-      <w:pPr>
-        <w:suppressAutoHyphens/>
-        <w:autoSpaceDN w:val="0"/>
-        <w:textAlignment w:val="baseline"/>
-      </w:pPr>
-    </w:pPrDefault>
-  </w:docDefaults>
-  <w:latentStyles w:defLockedState="0" w:defUIPriority="99" w:defSemiHidden="1" w:defUnhideWhenUsed="1" w:defQFormat="0" w:count="276">
-    <w:lsdException w:name="Normal" w:semiHidden="0" w:uiPriority="0" w:unhideWhenUsed="0" w:qFormat="1"/>
-    <w:lsdException w:name="heading 1" w:semiHidden="0" w:uiPriority="9" w:unhideWhenUsed="0" w:qFormat="1"/>
-    <w:lsdException w:name="heading 2" w:uiPriority="9" w:qFormat="1"/>
-    <w:lsdException w:name="heading 3" w:uiPriority="9" w:qFormat="1"/>
-    <w:lsdException w:name="heading 4" w:uiPriority="9" w:qFormat="1"/>
-    <w:lsdException w:name="heading 5" w:uiPriority="9" w:qFormat="1"/>
-    <w:lsdException w:name="heading 6" w:uiPriority="9" w:qFormat="1"/>
-    <w:lsdException w:name="heading 7" w:uiPriority="9" w:qFormat="1"/>
-    <w:lsdException w:name="heading 8" w:uiPriority="9" w:qFormat="1"/>
-    <w:lsdException w:name="heading 9" w:uiPriority="9" w:qFormat="1"/>
-    <w:lsdException w:name="toc 1" w:uiPriority="39"/>
-    <w:lsdException w:name="toc 2" w:uiPriority="39"/>
-    <w:lsdException w:name="toc 3" w:uiPriority="39"/>
-    <w:lsdException w:name="toc 4" w:uiPriority="39"/>
-    <w:lsdException w:name="toc 5" w:uiPriority="39"/>
-    <w:lsdException w:name="toc 6" w:uiPriority="39"/>
-    <w:lsdException w:name="toc 7" w:uiPriority="39"/>
-    <w:lsdException w:name="toc 8" w:uiPriority="39"/>
-    <w:lsdException w:name="toc 9" w:uiPriority="39"/>
-    <w:lsdException w:name="caption" w:uiPriority="35" w:qFormat="1"/>
-    <w:lsdException w:name="Title" w:semiHidden="0" w:uiPriority="10" w:unhideWhenUsed="0" w:qFormat="1"/>
-    <w:lsdException w:name="Default Paragraph Font" w:uiPriority="1"/>
-    <w:lsdException w:name="Subtitle" w:semiHidden="0" w:uiPriority="11" w:unhideWhenUsed="0" w:qFormat="1"/>
-    <w:lsdException w:name="Strong" w:semiHidden="0" w:uiPriority="22" w:unhideWhenUsed="0" w:qFormat="1"/>
-    <w:lsdException w:name="Emphasis" w:semiHidden="0" w:uiPriority="20" w:unhideWhenUsed="0" w:qFormat="1"/>
-    <w:lsdException w:name="Table Grid" w:semiHidden="0" w:uiPriority="39" w:unhideWhenUsed="0"/>
-    <w:lsdException w:name="Note Level 1" w:semiHidden="0" w:unhideWhenUsed="0"/>
-    <w:lsdException w:name="Note Level 2" w:semiHidden="0" w:unhideWhenUsed="0"/>
-    <w:lsdException w:name="Note Level 3" w:semiHidden="0" w:unhideWhenUsed="0"/>
-    <w:lsdException w:name="Note Level 4" w:semiHidden="0" w:unhideWhenUsed="0"/>
-    <w:lsdException w:name="Note Level 5" w:semiHidden="0" w:unhideWhenUsed="0"/>
-    <w:lsdException w:name="Note Level 6" w:semiHidden="0" w:unhideWhenUsed="0"/>
-    <w:lsdException w:name="Note Level 7" w:semiHidden="0" w:unhideWhenUsed="0"/>
-    <w:lsdException w:name="Note Level 8" w:semiHidden="0" w:unhideWhenUsed="0"/>
-    <w:lsdException w:name="Note Level 9" w:semiHidden="0" w:unhideWhenUsed="0"/>
-    <w:lsdException w:name="Placeholder Text" w:unhideWhenUsed="0"/>
-    <w:lsdException w:name="No Spacing" w:semiHidden="0" w:uiPriority="1" w:unhideWhenUsed="0" w:qFormat="1"/>
-    <w:lsdException w:name="Light Shading" w:semiHidden="0" w:uiPriority="60" w:unhideWhenUsed="0"/>
-    <w:lsdException w:name="Light List" w:semiHidden="0" w:uiPriority="61" w:unhideWhenUsed="0"/>
-    <w:lsdException w:name="Light Grid" w:semiHidden="0" w:uiPriority="62" w:unhideWhenUsed="0"/>
-    <w:lsdException w:name="Medium Shading 1" w:semiHidden="0" w:uiPriority="63" w:unhideWhenUsed="0"/>
-    <w:lsdException w:name="Medium Shading 2" w:semiHidden="0" w:uiPriority="64" w:unhideWhenUsed="0"/>
-    <w:lsdException w:name="Medium List 1" w:semiHidden="0" w:uiPriority="65" w:unhideWhenUsed="0"/>
-    <w:lsdException w:name="Medium List 2" w:semiHidden="0" w:uiPriority="66" w:unhideWhenUsed="0"/>
-    <w:lsdException w:name="Medium Grid 1" w:semiHidden="0" w:uiPriority="67" w:unhideWhenUsed="0"/>
-    <w:lsdException w:name="Medium Grid 2" w:semiHidden="0" w:uiPriority="68" w:unhideWhenUsed="0"/>
-    <w:lsdException w:name="Medium Grid 3" w:semiHidden="0" w:uiPriority="69" w:unhideWhenUsed="0"/>
-    <w:lsdException w:name="Dark List" w:semiHidden="0" w:uiPriority="70" w:unhideWhenUsed="0"/>
-    <w:lsdException w:name="Colorful Shading" w:semiHidden="0" w:uiPriority="71" w:unhideWhenUsed="0"/>
-    <w:lsdException w:name="Colorful List" w:semiHidden="0" w:uiPriority="72" w:unhideWhenUsed="0"/>
-    <w:lsdException w:name="Colorful Grid" w:semiHidden="0" w:uiPriority="73" w:unhideWhenUsed="0"/>
-    <w:lsdException w:name="Light Shading Accent 1" w:semiHidden="0" w:uiPriority="60" w:unhideWhenUsed="0"/>
-    <w:lsdException w:name="Light List Accent 1" w:semiHidden="0" w:uiPriority="61" w:unhideWhenUsed="0"/>
-    <w:lsdException w:name="Light Grid Accent 1" w:semiHidden="0" w:uiPriority="62" w:unhideWhenUsed="0"/>
-    <w:lsdException w:name="Medium Shading 1 Accent 1" w:semiHidden="0" w:uiPriority="63" w:unhideWhenUsed="0"/>
-    <w:lsdException w:name="Medium Shading 2 Accent 1" w:semiHidden="0" w:uiPriority="64" w:unhideWhenUsed="0"/>
-    <w:lsdException w:name="Medium List 1 Accent 1" w:semiHidden="0" w:uiPriority="65" w:unhideWhenUsed="0"/>
-    <w:lsdException w:name="Revision" w:unhideWhenUsed="0"/>
-    <w:lsdException w:name="List Paragraph" w:semiHidden="0" w:uiPriority="34" w:unhideWhenUsed="0" w:qFormat="1"/>
-    <w:lsdException w:name="Quote" w:semiHidden="0" w:uiPriority="29" w:unhideWhenUsed="0" w:qFormat="1"/>
-    <w:lsdException w:name="Intense Quote" w:semiHidden="0" w:uiPriority="30" w:unhideWhenUsed="0" w:qFormat="1"/>
-    <w:lsdException w:name="Medium List 2 Accent 1" w:semiHidden="0" w:uiPriority="66" w:unhideWhenUsed="0"/>
-    <w:lsdException w:name="Medium Grid 1 Accent 1" w:semiHidden="0" w:uiPriority="67" w:unhideWhenUsed="0"/>
-    <w:lsdException w:name="Medium Grid 2 Accent 1" w:semiHidden="0" w:uiPriority="68" w:unhideWhenUsed="0"/>
-    <w:lsdException w:name="Medium Grid 3 Accent 1" w:semiHidden="0" w:uiPriority="69" w:unhideWhenUsed="0"/>
-    <w:lsdException w:name="Dark List Accent 1" w:semiHidden="0" w:uiPriority="70" w:unhideWhenUsed="0"/>
-    <w:lsdException w:name="Colorful Shading Accent 1" w:semiHidden="0" w:uiPriority="71" w:unhideWhenUsed="0"/>
-    <w:lsdException w:name="Colorful List Accent 1" w:semiHidden="0" w:uiPriority="72" w:unhideWhenUsed="0"/>
-    <w:lsdException w:name="Colorful Grid Accent 1" w:semiHidden="0" w:uiPriority="73" w:unhideWhenUsed="0"/>
-    <w:lsdException w:name="Light Shading Accent 2" w:semiHidden="0" w:uiPriority="60" w:unhideWhenUsed="0"/>
-    <w:lsdException w:name="Light List Accent 2" w:semiHidden="0" w:uiPriority="61" w:unhideWhenUsed="0"/>
-    <w:lsdException w:name="Light Grid Accent 2" w:semiHidden="0" w:uiPriority="62" w:unhideWhenUsed="0"/>
-    <w:lsdException w:name="Medium Shading 1 Accent 2" w:semiHidden="0" w:uiPriority="63" w:unhideWhenUsed="0"/>
-    <w:lsdException w:name="Medium Shading 2 Accent 2" w:semiHidden="0" w:uiPriority="64" w:unhideWhenUsed="0"/>
-    <w:lsdException w:name="Medium List 1 Accent 2" w:semiHidden="0" w:uiPriority="65" w:unhideWhenUsed="0"/>
-    <w:lsdException w:name="Medium List 2 Accent 2" w:semiHidden="0" w:uiPriority="66" w:unhideWhenUsed="0"/>
-    <w:lsdException w:name="Medium Grid 1 Accent 2" w:semiHidden="0" w:uiPriority="67" w:unhideWhenUsed="0"/>
-    <w:lsdException w:name="Medium Grid 2 Accent 2" w:semiHidden="0" w:uiPriority="68" w:unhideWhenUsed="0"/>
-    <w:lsdException w:name="Medium Grid 3 Accent 2" w:semiHidden="0" w:uiPriority="69" w:unhideWhenUsed="0"/>
-    <w:lsdException w:name="Dark List Accent 2" w:semiHidden="0" w:uiPriority="70" w:unhideWhenUsed="0"/>
-    <w:lsdException w:name="Colorful Shading Accent 2" w:semiHidden="0" w:uiPriority="71" w:unhideWhenUsed="0"/>
-    <w:lsdException w:name="Colorful List Accent 2" w:semiHidden="0" w:uiPriority="72" w:unhideWhenUsed="0"/>
-    <w:lsdException w:name="Colorful Grid Accent 2" w:semiHidden="0" w:uiPriority="73" w:unhideWhenUsed="0"/>
-    <w:lsdException w:name="Light Shading Accent 3" w:semiHidden="0" w:uiPriority="60" w:unhideWhenUsed="0"/>
-    <w:lsdException w:name="Light List Accent 3" w:semiHidden="0" w:uiPriority="61" w:unhideWhenUsed="0"/>
-    <w:lsdException w:name="Light Grid Accent 3" w:semiHidden="0" w:uiPriority="62" w:unhideWhenUsed="0"/>
-    <w:lsdException w:name="Medium Shading 1 Accent 3" w:semiHidden="0" w:uiPriority="63" w:unhideWhenUsed="0"/>
-    <w:lsdException w:name="Medium Shading 2 Accent 3" w:semiHidden="0" w:uiPriority="64" w:unhideWhenUsed="0"/>
-    <w:lsdException w:name="Medium List 1 Accent 3" w:semiHidden="0" w:uiPriority="65" w:unhideWhenUsed="0"/>
-    <w:lsdException w:name="Medium List 2 Accent 3" w:semiHidden="0" w:uiPriority="66" w:unhideWhenUsed="0"/>
-    <w:lsdException w:name="Medium Grid 1 Accent 3" w:semiHidden="0" w:uiPriority="67" w:unhideWhenUsed="0"/>
-    <w:lsdException w:name="Medium Grid 2 Accent 3" w:semiHidden="0" w:uiPriority="68" w:unhideWhenUsed="0"/>
-    <w:lsdException w:name="Medium Grid 3 Accent 3" w:semiHidden="0" w:uiPriority="69" w:unhideWhenUsed="0"/>
-    <w:lsdException w:name="Dark List Accent 3" w:semiHidden="0" w:uiPriority="70" w:unhideWhenUsed="0"/>
-    <w:lsdException w:name="Colorful Shading Accent 3" w:semiHidden="0" w:uiPriority="71" w:unhideWhenUsed="0"/>
-    <w:lsdException w:name="Colorful List Accent 3" w:semiHidden="0" w:uiPriority="72" w:unhideWhenUsed="0"/>
-    <w:lsdException w:name="Colorful Grid Accent 3" w:semiHidden="0" w:uiPriority="73" w:unhideWhenUsed="0"/>
-    <w:lsdException w:name="Light Shading Accent 4" w:semiHidden="0" w:uiPriority="60" w:unhideWhenUsed="0"/>
-    <w:lsdException w:name="Light List Accent 4" w:semiHidden="0" w:uiPriority="61" w:unhideWhenUsed="0"/>
-    <w:lsdException w:name="Light Grid Accent 4" w:semiHidden="0" w:uiPriority="62" w:unhideWhenUsed="0"/>
-    <w:lsdException w:name="Medium Shading 1 Accent 4" w:semiHidden="0" w:uiPriority="63" w:unhideWhenUsed="0"/>
-    <w:lsdException w:name="Medium Shading 2 Accent 4" w:semiHidden="0" w:uiPriority="64" w:unhideWhenUsed="0"/>
-    <w:lsdException w:name="Medium List 1 Accent 4" w:semiHidden="0" w:uiPriority="65" w:unhideWhenUsed="0"/>
-    <w:lsdException w:name="Medium List 2 Accent 4" w:semiHidden="0" w:uiPriority="66" w:unhideWhenUsed="0"/>
-    <w:lsdException w:name="Medium Grid 1 Accent 4" w:semiHidden="0" w:uiPriority="67" w:unhideWhenUsed="0"/>
-    <w:lsdException w:name="Medium Grid 2 Accent 4" w:semiHidden="0" w:uiPriority="68" w:unhideWhenUsed="0"/>
-    <w:lsdException w:name="Medium Grid 3 Accent 4" w:semiHidden="0" w:uiPriority="69" w:unhideWhenUsed="0"/>
-    <w:lsdException w:name="Dark List Accent 4" w:semiHidden="0" w:uiPriority="70" w:unhideWhenUsed="0"/>
-    <w:lsdException w:name="Colorful Shading Accent 4" w:semiHidden="0" w:uiPriority="71" w:unhideWhenUsed="0"/>
-    <w:lsdException w:name="Colorful List Accent 4" w:semiHidden="0" w:uiPriority="72" w:unhideWhenUsed="0"/>
-    <w:lsdException w:name="Colorful Grid Accent 4" w:semiHidden="0" w:uiPriority="73" w:unhideWhenUsed="0"/>
-    <w:lsdException w:name="Light Shading Accent 5" w:semiHidden="0" w:uiPriority="60" w:unhideWhenUsed="0"/>
-    <w:lsdException w:name="Light List Accent 5" w:semiHidden="0" w:uiPriority="61" w:unhideWhenUsed="0"/>
-    <w:lsdException w:name="Light Grid Accent 5" w:semiHidden="0" w:uiPriority="62" w:unhideWhenUsed="0"/>
-    <w:lsdException w:name="Medium Shading 1 Accent 5" w:semiHidden="0" w:uiPriority="63" w:unhideWhenUsed="0"/>
-    <w:lsdException w:name="Medium Shading 2 Accent 5" w:semiHidden="0" w:uiPriority="64" w:unhideWhenUsed="0"/>
-    <w:lsdException w:name="Medium List 1 Accent 5" w:semiHidden="0" w:uiPriority="65" w:unhideWhenUsed="0"/>
-    <w:lsdException w:name="Medium List 2 Accent 5" w:semiHidden="0" w:uiPriority="66" w:unhideWhenUsed="0"/>
-    <w:lsdException w:name="Medium Grid 1 Accent 5" w:semiHidden="0" w:uiPriority="67" w:unhideWhenUsed="0"/>
-    <w:lsdException w:name="Medium Grid 2 Accent 5" w:semiHidden="0" w:uiPriority="68" w:unhideWhenUsed="0"/>
-    <w:lsdException w:name="Medium Grid 3 Accent 5" w:semiHidden="0" w:uiPriority="69" w:unhideWhenUsed="0"/>
-    <w:lsdException w:name="Dark List Accent 5" w:semiHidden="0" w:uiPriority="70" w:unhideWhenUsed="0"/>
-    <w:lsdException w:name="Colorful Shading Accent 5" w:semiHidden="0" w:uiPriority="71" w:unhideWhenUsed="0"/>
-    <w:lsdException w:name="Colorful List Accent 5" w:semiHidden="0" w:uiPriority="72" w:unhideWhenUsed="0"/>
-    <w:lsdException w:name="Colorful Grid Accent 5" w:semiHidden="0" w:uiPriority="73" w:unhideWhenUsed="0"/>
-    <w:lsdException w:name="Light Shading Accent 6" w:semiHidden="0" w:uiPriority="60" w:unhideWhenUsed="0"/>
-    <w:lsdException w:name="Light List Accent 6" w:semiHidden="0" w:uiPriority="61" w:unhideWhenUsed="0"/>
-    <w:lsdException w:name="Light Grid Accent 6" w:semiHidden="0" w:uiPriority="62" w:unhideWhenUsed="0"/>
-    <w:lsdException w:name="Medium Shading 1 Accent 6" w:semiHidden="0" w:uiPriority="63" w:unhideWhenUsed="0"/>
-    <w:lsdException w:name="Medium Shading 2 Accent 6" w:semiHidden="0" w:uiPriority="64" w:unhideWhenUsed="0"/>
-    <w:lsdException w:name="Medium List 1 Accent 6" w:semiHidden="0" w:uiPriority="65" w:unhideWhenUsed="0"/>
-    <w:lsdException w:name="Medium List 2 Accent 6" w:semiHidden="0" w:uiPriority="66" w:unhideWhenUsed="0"/>
-    <w:lsdException w:name="Medium Grid 1 Accent 6" w:semiHidden="0" w:uiPriority="67" w:unhideWhenUsed="0"/>
-    <w:lsdException w:name="Medium Grid 2 Accent 6" w:semiHidden="0" w:uiPriority="68" w:unhideWhenUsed="0"/>
-    <w:lsdException w:name="Medium Grid 3 Accent 6" w:semiHidden="0" w:uiPriority="69" w:unhideWhenUsed="0"/>
-    <w:lsdException w:name="Dark List Accent 6" w:semiHidden="0" w:uiPriority="70" w:unhideWhenUsed="0"/>
-    <w:lsdException w:name="Colorful Shading Accent 6" w:semiHidden="0" w:uiPriority="71" w:unhideWhenUsed="0"/>
-    <w:lsdException w:name="Colorful List Accent 6" w:semiHidden="0" w:uiPriority="72" w:unhideWhenUsed="0"/>
-    <w:lsdException w:name="Colorful Grid Accent 6" w:semiHidden="0" w:uiPriority="73" w:unhideWhenUsed="0"/>
-    <w:lsdException w:name="Subtle Emphasis" w:semiHidden="0" w:uiPriority="19" w:unhideWhenUsed="0" w:qFormat="1"/>
-    <w:lsdException w:name="Intense Emphasis" w:semiHidden="0" w:uiPriority="21" w:unhideWhenUsed="0" w:qFormat="1"/>
-    <w:lsdException w:name="Subtle Reference" w:semiHidden="0" w:uiPriority="31" w:unhideWhenUsed="0" w:qFormat="1"/>
-    <w:lsdException w:name="Intense Reference" w:semiHidden="0" w:uiPriority="32" w:unhideWhenUsed="0" w:qFormat="1"/>
-    <w:lsdException w:name="Book Title" w:semiHidden="0" w:uiPriority="33" w:unhideWhenUsed="0" w:qFormat="1"/>
-    <w:lsdException w:name="Bibliography" w:uiPriority="37"/>
-    <w:lsdException w:name="TOC Heading" w:uiPriority="39" w:qFormat="1"/>
-  </w:latentStyles>
-  <w:style w:type="paragraph" w:default="1" w:styleId="Normal">
-    <w:name w:val="Normal"/>
-    <w:qFormat/>
-  </w:style>
-  <w:style w:type="character" w:default="1" w:styleId="DefaultParagraphFont">
-    <w:name w:val="Default Paragraph Font"/>
-    <w:uiPriority w:val="1"/>
-    <w:semiHidden/>
-    <w:unhideWhenUsed/>
-  </w:style>
-  <w:style w:type="table" w:default="1" w:styleId="TableNormal">
-    <w:name w:val="Normal Table"/>
-    <w:uiPriority w:val="99"/>
-    <w:semiHidden/>
-    <w:unhideWhenUsed/>
-    <w:tblPr>
-      <w:tblInd w:w="0" w:type="dxa"/>
-      <w:tblCellMar>
-        <w:top w:w="0" w:type="dxa"/>
-        <w:left w:w="108" w:type="dxa"/>
-        <w:bottom w:w="0" w:type="dxa"/>
-        <w:right w:w="108" w:type="dxa"/>
-      </w:tblCellMar>
-    </w:tblPr>
-  </w:style>
-  <w:style w:type="numbering" w:default="1" w:styleId="NoList">
-    <w:name w:val="No List"/>
-    <w:uiPriority w:val="99"/>
-    <w:semiHidden/>
-    <w:unhideWhenUsed/>
-  </w:style>
-  <w:style w:type="paragraph" w:customStyle="1" w:styleId="Standard">
-    <w:name w:val="Standard"/>
-  </w:style>
-  <w:style w:type="paragraph" w:customStyle="1" w:styleId="Heading">
-    <w:name w:val="Heading"/>
-    <w:basedOn w:val="Standard"/>
-    <w:next w:val="Textbody"/>
-    <w:pPr>
-      <w:keepNext/>
-      <w:spacing w:before="240" w:after="120"/>
-    </w:pPr>
-    <w:rPr>
-      <w:rFonts w:ascii="Liberation Sans" w:eastAsia="Microsoft YaHei" w:hAnsi="Liberation Sans"/>
-      <w:sz w:val="28"/>
-      <w:szCs w:val="28"/>
-    </w:rPr>
-  </w:style>
-  <w:style w:type="paragraph" w:customStyle="1" w:styleId="Textbody">
-    <w:name w:val="Text body"/>
-    <w:basedOn w:val="Standard"/>
-    <w:pPr>
-      <w:spacing w:after="140" w:line="288" w:lineRule="auto"/>
-    </w:pPr>
-  </w:style>
-  <w:style w:type="paragraph" w:styleId="List">
-    <w:name w:val="List"/>
-    <w:basedOn w:val="Textbody"/>
-  </w:style>
-  <w:style w:type="paragraph" w:styleId="Caption">
-    <w:name w:val="caption"/>
-    <w:basedOn w:val="Standard"/>
-    <w:pPr>
-      <w:suppressLineNumbers/>
-      <w:spacing w:before="120" w:after="120"/>
-    </w:pPr>
-    <w:rPr>
-      <w:i/>
-      <w:iCs/>
-    </w:rPr>
-  </w:style>
-  <w:style w:type="paragraph" w:customStyle="1" w:styleId="Index">
-    <w:name w:val="Index"/>
-    <w:basedOn w:val="Standard"/>
-    <w:pPr>
-      <w:suppressLineNumbers/>
-    </w:pPr>
-  </w:style>
-  <w:style w:type="paragraph" w:styleId="BalloonText">
-    <w:name w:val="Balloon Text"/>
-    <w:basedOn w:val="Normal"/>
-    <w:link w:val="BalloonTextChar"/>
-    <w:uiPriority w:val="99"/>
-    <w:semiHidden/>
-    <w:unhideWhenUsed/>
-    <w:rsid w:val="002D1315"/>
-    <w:rPr>
-      <w:rFonts w:ascii="Lucida Grande" w:hAnsi="Lucida Grande" w:cs="Lucida Grande"/>
-      <w:sz w:val="18"/>
-      <w:szCs w:val="18"/>
-    </w:rPr>
-  </w:style>
-  <w:style w:type="character" w:customStyle="1" w:styleId="BalloonTextChar">
-    <w:name w:val="Balloon Text Char"/>
-    <w:basedOn w:val="DefaultParagraphFont"/>
-    <w:link w:val="BalloonText"/>
-    <w:uiPriority w:val="99"/>
-    <w:semiHidden/>
-    <w:rsid w:val="002D1315"/>
-    <w:rPr>
-      <w:rFonts w:ascii="Lucida Grande" w:hAnsi="Lucida Grande" w:cs="Lucida Grande"/>
-      <w:sz w:val="18"/>
-      <w:szCs w:val="18"/>
-    </w:rPr>
-  </w:style>
-  <w:style w:type="table" w:styleId="TableGrid">
-    <w:name w:val="Table Grid"/>
-    <w:basedOn w:val="TableNormal"/>
-    <w:uiPriority w:val="39"/>
-    <w:rsid w:val="002D1315"/>
-    <w:tblPr>
-      <w:tblInd w:w="0" w:type="dxa"/>
-      <w:tblBorders>
-        <w:top w:val="single" w:sz="4" w:space="0" w:color="auto"/>
-        <w:left w:val="single" w:sz="4" w:space="0" w:color="auto"/>
-        <w:bottom w:val="single" w:sz="4" w:space="0" w:color="auto"/>
-        <w:right w:val="single" w:sz="4" w:space="0" w:color="auto"/>
-        <w:insideH w:val="single" w:sz="4" w:space="0" w:color="auto"/>
-        <w:insideV w:val="single" w:sz="4" w:space="0" w:color="auto"/>
-      </w:tblBorders>
-      <w:tblCellMar>
-        <w:top w:w="0" w:type="dxa"/>
-        <w:left w:w="108" w:type="dxa"/>
-        <w:bottom w:w="0" w:type="dxa"/>
-        <w:right w:w="108" w:type="dxa"/>
-      </w:tblCellMar>
     </w:tblPr>
   </w:style>
 </w:styles>
@@ -3388,7 +3281,7 @@
   <a:extraClrSchemeLst/>
   <a:extLst>
     <a:ext uri="{05A4C25C-085E-4340-85A3-A5531E510DB2}">
-      <thm15:themeFamily xmlns:thm15="http://schemas.microsoft.com/office/thememl/2012/main" xmlns="" name="Office Theme" id="{62F939B6-93AF-4DB8-9C6B-D6C7DFDC589F}" vid="{4A3C46E8-61CC-4603-A589-7422A47A8E4A}"/>
+      <thm15:themeFamily xmlns:thm15="http://schemas.microsoft.com/office/thememl/2012/main" name="Office Theme" id="{62F939B6-93AF-4DB8-9C6B-D6C7DFDC589F}" vid="{4A3C46E8-61CC-4603-A589-7422A47A8E4A}"/>
     </a:ext>
   </a:extLst>
 </a:theme>

</xml_diff>